<commit_message>
correlation table Study 1
</commit_message>
<xml_diff>
--- a/SIOP2023/SIOP_PROCESS.docx
+++ b/SIOP2023/SIOP_PROCESS.docx
@@ -739,16 +739,13 @@
         <w:t xml:space="preserve">“</w:t>
       </w:r>
       <w:r>
-        <w:t xml:space="preserve">My Next Move,</w:t>
+        <w:t xml:space="preserve">My Next Move</w:t>
       </w:r>
       <w:r>
         <w:t xml:space="preserve">”</w:t>
       </w:r>
       <w:r>
-        <w:t xml:space="preserve"> </w:t>
-      </w:r>
-      <w:r>
-        <w:t xml:space="preserve">Toolkit for Business) are frequently used by counselors, students, human resources departments, and researchers to assist potential applicants discover the skills and training they need for the job of their choice. It is also useful to employers by providing them with information with which to craft job descriptions and help employees determine what skills are needed for promotion. We utilized statements taken from O*NET</w:t>
+        <w:t xml:space="preserve">, Toolkit for Business) are frequently used by counselors, students, human resources departments, and researchers to assist potential applicants discover the skills and training they need for the job of their choice. It is also useful to employers by providing them with information with which to craft job descriptions and help employees determine what skills are needed for promotion. We utilized statements taken from O*NET</w:t>
       </w:r>
       <w:r>
         <w:t xml:space="preserve"> </w:t>
@@ -1062,19 +1059,19 @@
         <w:t xml:space="preserve">”</w:t>
       </w:r>
       <w:r>
-        <w:t xml:space="preserve">), challenges, (…this aspect of your job is a challenge that can promote mastery, personal growth, or future gains</w:t>
+        <w:t xml:space="preserve">), challenges, (…this aspect of your job is a challenge that can promote mastery, personal growth, or future gains”) and hindrances (</w:t>
       </w:r>
       <w:r>
         <w:t xml:space="preserve">“</w:t>
       </w:r>
       <w:r>
-        <w:t xml:space="preserve">) and hindrances (</w:t>
+        <w:t xml:space="preserve">…this aspect of your job is a hindrance that can inhibit personal growth, learning, and work goal attainment</w:t>
       </w:r>
       <w:r>
         <w:t xml:space="preserve">”</w:t>
       </w:r>
       <w:r>
-        <w:t xml:space="preserve">…this aspect of your job is a hindrance that can inhibit personal growth, learning, and work goal attainment"). For each category (e.g., resources), a means was computed across items that applied to one’s role, and thus, mean scores could range from 1 to 5.</w:t>
+        <w:t xml:space="preserve">). For each category (e.g., resources), a means was computed across items that applied to one’s role, and thus, mean scores could range from 1 to 5.</w:t>
       </w:r>
     </w:p>
     <w:p>
@@ -1137,16 +1134,13 @@
         <w:t xml:space="preserve">“</w:t>
       </w:r>
       <w:r>
-        <w:t xml:space="preserve">all the time.</w:t>
+        <w:t xml:space="preserve">all the time</w:t>
       </w:r>
       <w:r>
         <w:t xml:space="preserve">”</w:t>
       </w:r>
       <w:r>
-        <w:t xml:space="preserve"> </w:t>
-      </w:r>
-      <w:r>
-        <w:t xml:space="preserve">Alpha was .85 in this sample.</w:t>
+        <w:t xml:space="preserve">. Alpha was .85 in this sample.</w:t>
       </w:r>
     </w:p>
     <w:bookmarkStart w:id="28" w:name="procedure"/>
@@ -1168,7 +1162,7 @@
     </w:p>
     <w:bookmarkEnd w:id="28"/>
     <w:bookmarkEnd w:id="29"/>
-    <w:bookmarkStart w:id="31" w:name="results"/>
+    <w:bookmarkStart w:id="33" w:name="results"/>
     <w:p>
       <w:pPr>
         <w:pStyle w:val="berschrift1"/>
@@ -1186,12 +1180,12 @@
           <wp:inline>
             <wp:extent cx="4587290" cy="3669832"/>
             <wp:effectExtent b="0" l="0" r="0" t="0"/>
-            <wp:docPr descr="Figure 1.   Interaction between hindrances and resources as predictors of stress" title="" id="1" name="Picture"/>
+            <wp:docPr descr="Figure 1.  Interaction between hindrances and resources as predictors of stress" title="" id="31" name="Picture"/>
             <a:graphic>
               <a:graphicData uri="http://schemas.openxmlformats.org/drawingml/2006/picture">
                 <pic:pic>
                   <pic:nvPicPr>
-                    <pic:cNvPr descr="SIOP_PROCESS_files/figure-docx/analyses-1.png" id="0" name="Picture"/>
+                    <pic:cNvPr descr="SIOP_PROCESS_files/figure-docx/analyses-1.png" id="32" name="Picture"/>
                     <pic:cNvPicPr>
                       <a:picLocks noChangeArrowheads="1" noChangeAspect="1"/>
                     </pic:cNvPicPr>
@@ -1243,7 +1237,14 @@
           <w:iCs/>
           <w:i/>
         </w:rPr>
-        <w:t xml:space="preserve">1.  </w:t>
+        <w:t xml:space="preserve">1.</w:t>
+      </w:r>
+      <w:r>
+        <w:rPr>
+          <w:iCs/>
+          <w:i/>
+        </w:rPr>
+        <w:t xml:space="preserve"> </w:t>
       </w:r>
       <w:r>
         <w:t xml:space="preserve"> </w:t>
@@ -1338,7 +1339,7 @@
         <w:t xml:space="preserve"> </w:t>
       </w:r>
       <w:r>
-        <w:t xml:space="preserve">= .061, providing tentative support for H2. As can be seen in Figure 1, those with fewer resources show a much stronger positive relationship between hindrances and stress than those with more resources. As such, these results provide some evidence that the resources do moderate the relationship between hindrance stressors</w:t>
+        <w:t xml:space="preserve">= .061, providing tentative support for H2. As can be seen in Figure 1, those with fewer resources show a much stronger positive relationship between hindrances and stress than those with more resources. As such, these results provide some evidence that the resources do moderate the relationship between hindrance stressors.</w:t>
       </w:r>
     </w:p>
     <w:p>
@@ -1364,12 +1365,22 @@
     <w:tbl>
       <w:tblPr>
         <w:tblStyle w:val="Table"/>
-        <w:tblW w:type="pct" w:w="0.0"/>
+        <w:tblW w:type="auto" w:w="0"/>
         <w:tblLook w:firstRow="1" w:lastRow="0" w:firstColumn="0" w:lastColumn="0" w:noHBand="0" w:noVBand="0" w:val="0020"/>
       </w:tblPr>
-      <w:tblGrid/>
+      <w:tblGrid>
+        <w:gridCol w:w="1584"/>
+        <w:gridCol w:w="1584"/>
+        <w:gridCol w:w="1584"/>
+        <w:gridCol w:w="1584"/>
+        <w:gridCol w:w="1584"/>
+      </w:tblGrid>
       <w:tr>
+        <w:trPr>
+          <w:tblHeader w:val="true"/>
+        </w:trPr>
         <w:tc>
+          <w:tcPr/>
           <w:p>
             <w:pPr>
               <w:pStyle w:val="Compact"/>
@@ -1381,6 +1392,7 @@
           </w:p>
         </w:tc>
         <w:tc>
+          <w:tcPr/>
           <w:p>
             <w:pPr>
               <w:pStyle w:val="Compact"/>
@@ -1392,6 +1404,7 @@
           </w:p>
         </w:tc>
         <w:tc>
+          <w:tcPr/>
           <w:p>
             <w:pPr>
               <w:pStyle w:val="Compact"/>
@@ -1403,6 +1416,7 @@
           </w:p>
         </w:tc>
         <w:tc>
+          <w:tcPr/>
           <w:p>
             <w:pPr>
               <w:pStyle w:val="Compact"/>
@@ -1414,6 +1428,7 @@
           </w:p>
         </w:tc>
         <w:tc>
+          <w:tcPr/>
           <w:p>
             <w:pPr>
               <w:pStyle w:val="Compact"/>
@@ -1427,6 +1442,7 @@
       </w:tr>
       <w:tr>
         <w:tc>
+          <w:tcPr/>
           <w:p>
             <w:pPr>
               <w:pStyle w:val="Compact"/>
@@ -1438,6 +1454,7 @@
           </w:p>
         </w:tc>
         <w:tc>
+          <w:tcPr/>
           <w:p>
             <w:pPr>
               <w:pStyle w:val="Compact"/>
@@ -1449,6 +1466,7 @@
           </w:p>
         </w:tc>
         <w:tc>
+          <w:tcPr/>
           <w:p>
             <w:pPr>
               <w:pStyle w:val="Compact"/>
@@ -1460,6 +1478,7 @@
           </w:p>
         </w:tc>
         <w:tc>
+          <w:tcPr/>
           <w:p>
             <w:pPr>
               <w:pStyle w:val="Compact"/>
@@ -1471,6 +1490,7 @@
           </w:p>
         </w:tc>
         <w:tc>
+          <w:tcPr/>
           <w:p>
             <w:pPr>
               <w:pStyle w:val="Compact"/>
@@ -1484,6 +1504,7 @@
       </w:tr>
       <w:tr>
         <w:tc>
+          <w:tcPr/>
           <w:p>
             <w:pPr>
               <w:pStyle w:val="Compact"/>
@@ -1495,6 +1516,7 @@
           </w:p>
         </w:tc>
         <w:tc>
+          <w:tcPr/>
           <w:p>
             <w:pPr>
               <w:pStyle w:val="Compact"/>
@@ -1506,6 +1528,7 @@
           </w:p>
         </w:tc>
         <w:tc>
+          <w:tcPr/>
           <w:p>
             <w:pPr>
               <w:pStyle w:val="Compact"/>
@@ -1517,6 +1540,7 @@
           </w:p>
         </w:tc>
         <w:tc>
+          <w:tcPr/>
           <w:p>
             <w:pPr>
               <w:pStyle w:val="Compact"/>
@@ -1528,6 +1552,7 @@
           </w:p>
         </w:tc>
         <w:tc>
+          <w:tcPr/>
           <w:p>
             <w:pPr>
               <w:pStyle w:val="Compact"/>
@@ -1541,6 +1566,7 @@
       </w:tr>
       <w:tr>
         <w:tc>
+          <w:tcPr/>
           <w:p>
             <w:pPr>
               <w:pStyle w:val="Compact"/>
@@ -1552,6 +1578,7 @@
           </w:p>
         </w:tc>
         <w:tc>
+          <w:tcPr/>
           <w:p>
             <w:pPr>
               <w:pStyle w:val="Compact"/>
@@ -1563,6 +1590,7 @@
           </w:p>
         </w:tc>
         <w:tc>
+          <w:tcPr/>
           <w:p>
             <w:pPr>
               <w:pStyle w:val="Compact"/>
@@ -1574,6 +1602,7 @@
           </w:p>
         </w:tc>
         <w:tc>
+          <w:tcPr/>
           <w:p>
             <w:pPr>
               <w:pStyle w:val="Compact"/>
@@ -1585,6 +1614,7 @@
           </w:p>
         </w:tc>
         <w:tc>
+          <w:tcPr/>
           <w:p>
             <w:pPr>
               <w:pStyle w:val="Compact"/>
@@ -1598,6 +1628,7 @@
       </w:tr>
       <w:tr>
         <w:tc>
+          <w:tcPr/>
           <w:p>
             <w:pPr>
               <w:pStyle w:val="Compact"/>
@@ -1609,6 +1640,7 @@
           </w:p>
         </w:tc>
         <w:tc>
+          <w:tcPr/>
           <w:p>
             <w:pPr>
               <w:pStyle w:val="Compact"/>
@@ -1620,6 +1652,7 @@
           </w:p>
         </w:tc>
         <w:tc>
+          <w:tcPr/>
           <w:p>
             <w:pPr>
               <w:pStyle w:val="Compact"/>
@@ -1631,6 +1664,7 @@
           </w:p>
         </w:tc>
         <w:tc>
+          <w:tcPr/>
           <w:p>
             <w:pPr>
               <w:pStyle w:val="Compact"/>
@@ -1642,6 +1676,7 @@
           </w:p>
         </w:tc>
         <w:tc>
+          <w:tcPr/>
           <w:p>
             <w:pPr>
               <w:pStyle w:val="Compact"/>
@@ -1683,8 +1718,8 @@
         <w:t xml:space="preserve"> </w:t>
       </w:r>
     </w:p>
-    <w:bookmarkEnd w:id="31"/>
-    <w:bookmarkStart w:id="33" w:name="discussion"/>
+    <w:bookmarkEnd w:id="33"/>
+    <w:bookmarkStart w:id="35" w:name="discussion"/>
     <w:p>
       <w:pPr>
         <w:pStyle w:val="berschrift1"/>
@@ -1718,7 +1753,7 @@
         <w:t xml:space="preserve">These findings have implications worth considering. In a practical sense within the workplace, they speak to the ever present need to ensure employees have sufficient resources. Our project focused on the characteristics of one’s work specifically, and in line with the literature cited above, studied the ratings or perceptions of resources and demands to account for individual differences in the way employees appraise components of their work. From a academic research standpoint, these findings integrate three related literatures: the job-demands resources, stress appraisal, and challenge-hindrance framework to examine the experience of employees across jobs - specifically, the way that resources and hindrance demands interact on the experience of stress. Results align with what all three theories/frameworks would suggest.</w:t>
       </w:r>
     </w:p>
-    <w:bookmarkStart w:id="32" w:name="limitations-and-future-directions"/>
+    <w:bookmarkStart w:id="34" w:name="limitations-and-future-directions"/>
     <w:p>
       <w:pPr>
         <w:pStyle w:val="berschrift2"/>
@@ -1740,9 +1775,9 @@
         <w:br w:type="page"/>
       </w:r>
     </w:p>
-    <w:bookmarkEnd w:id="32"/>
-    <w:bookmarkEnd w:id="33"/>
-    <w:bookmarkStart w:id="57" w:name="references"/>
+    <w:bookmarkEnd w:id="34"/>
+    <w:bookmarkEnd w:id="35"/>
+    <w:bookmarkStart w:id="59" w:name="references"/>
     <w:p>
       <w:pPr>
         <w:pStyle w:val="berschrift1"/>
@@ -1751,8 +1786,8 @@
         <w:t xml:space="preserve">References</w:t>
       </w:r>
     </w:p>
-    <w:bookmarkStart w:id="56" w:name="refs"/>
-    <w:bookmarkStart w:id="34" w:name="ref-bakker2014job"/>
+    <w:bookmarkStart w:id="58" w:name="refs"/>
+    <w:bookmarkStart w:id="36" w:name="ref-bakker2014job"/>
     <w:p>
       <w:pPr>
         <w:pStyle w:val="Literaturverzeichnis"/>
@@ -1774,8 +1809,8 @@
         <w:t xml:space="preserve">, 1–28.</w:t>
       </w:r>
     </w:p>
-    <w:bookmarkEnd w:id="34"/>
-    <w:bookmarkStart w:id="35" w:name="ref-bakker2017job"/>
+    <w:bookmarkEnd w:id="36"/>
+    <w:bookmarkStart w:id="37" w:name="ref-bakker2017job"/>
     <w:p>
       <w:pPr>
         <w:pStyle w:val="Literaturverzeichnis"/>
@@ -1810,8 +1845,8 @@
         <w:t xml:space="preserve">(3), 273.</w:t>
       </w:r>
     </w:p>
-    <w:bookmarkEnd w:id="35"/>
-    <w:bookmarkStart w:id="36" w:name="ref-bakker2005job"/>
+    <w:bookmarkEnd w:id="37"/>
+    <w:bookmarkStart w:id="38" w:name="ref-bakker2005job"/>
     <w:p>
       <w:pPr>
         <w:pStyle w:val="Literaturverzeichnis"/>
@@ -1846,8 +1881,8 @@
         <w:t xml:space="preserve">(2), 170.</w:t>
       </w:r>
     </w:p>
-    <w:bookmarkEnd w:id="36"/>
-    <w:bookmarkStart w:id="37" w:name="ref-bakker2003dual"/>
+    <w:bookmarkEnd w:id="38"/>
+    <w:bookmarkStart w:id="39" w:name="ref-bakker2003dual"/>
     <w:p>
       <w:pPr>
         <w:pStyle w:val="Literaturverzeichnis"/>
@@ -1882,8 +1917,8 @@
         <w:t xml:space="preserve">(4), 393–417.</w:t>
       </w:r>
     </w:p>
-    <w:bookmarkEnd w:id="37"/>
-    <w:bookmarkStart w:id="38" w:name="ref-bakker2007job"/>
+    <w:bookmarkEnd w:id="39"/>
+    <w:bookmarkStart w:id="40" w:name="ref-bakker2007job"/>
     <w:p>
       <w:pPr>
         <w:pStyle w:val="Literaturverzeichnis"/>
@@ -1918,8 +1953,8 @@
         <w:t xml:space="preserve">(2), 274.</w:t>
       </w:r>
     </w:p>
-    <w:bookmarkEnd w:id="38"/>
-    <w:bookmarkStart w:id="39" w:name="ref-bakker2010beyond"/>
+    <w:bookmarkEnd w:id="40"/>
+    <w:bookmarkStart w:id="41" w:name="ref-bakker2010beyond"/>
     <w:p>
       <w:pPr>
         <w:pStyle w:val="Literaturverzeichnis"/>
@@ -1954,8 +1989,8 @@
         <w:t xml:space="preserve">(1), 3.</w:t>
       </w:r>
     </w:p>
-    <w:bookmarkEnd w:id="39"/>
-    <w:bookmarkStart w:id="41" w:name="ref-burr_third_2019"/>
+    <w:bookmarkEnd w:id="41"/>
+    <w:bookmarkStart w:id="43" w:name="ref-burr_third_2019"/>
     <w:p>
       <w:pPr>
         <w:pStyle w:val="Literaturverzeichnis"/>
@@ -2031,7 +2066,7 @@
       <w:r>
         <w:t xml:space="preserve"> </w:t>
       </w:r>
-      <w:hyperlink r:id="rId40">
+      <w:hyperlink r:id="rId42">
         <w:r>
           <w:rPr>
             <w:rStyle w:val="Hyperlink"/>
@@ -2040,8 +2075,8 @@
         </w:r>
       </w:hyperlink>
     </w:p>
-    <w:bookmarkEnd w:id="41"/>
-    <w:bookmarkStart w:id="42" w:name="ref-cavanaugh2000empirical"/>
+    <w:bookmarkEnd w:id="43"/>
+    <w:bookmarkStart w:id="44" w:name="ref-cavanaugh2000empirical"/>
     <w:p>
       <w:pPr>
         <w:pStyle w:val="Literaturverzeichnis"/>
@@ -2076,8 +2111,8 @@
         <w:t xml:space="preserve">(1), 65.</w:t>
       </w:r>
     </w:p>
-    <w:bookmarkEnd w:id="42"/>
-    <w:bookmarkStart w:id="43" w:name="ref-demerouti2001job"/>
+    <w:bookmarkEnd w:id="44"/>
+    <w:bookmarkStart w:id="45" w:name="ref-demerouti2001job"/>
     <w:p>
       <w:pPr>
         <w:pStyle w:val="Literaturverzeichnis"/>
@@ -2112,8 +2147,8 @@
         <w:t xml:space="preserve">(3), 499.</w:t>
       </w:r>
     </w:p>
-    <w:bookmarkEnd w:id="43"/>
-    <w:bookmarkStart w:id="44" w:name="ref-downes2021incorporating"/>
+    <w:bookmarkEnd w:id="45"/>
+    <w:bookmarkStart w:id="46" w:name="ref-downes2021incorporating"/>
     <w:p>
       <w:pPr>
         <w:pStyle w:val="Literaturverzeichnis"/>
@@ -2148,8 +2183,8 @@
         <w:t xml:space="preserve">(6), 1630–1656.</w:t>
       </w:r>
     </w:p>
-    <w:bookmarkEnd w:id="44"/>
-    <w:bookmarkStart w:id="45" w:name="ref-hayes2022"/>
+    <w:bookmarkEnd w:id="46"/>
+    <w:bookmarkStart w:id="47" w:name="ref-hayes2022"/>
     <w:p>
       <w:pPr>
         <w:pStyle w:val="Literaturverzeichnis"/>
@@ -2174,8 +2209,8 @@
         <w:t xml:space="preserve">(3rd ed.). The Guilford Press.</w:t>
       </w:r>
     </w:p>
-    <w:bookmarkEnd w:id="45"/>
-    <w:bookmarkStart w:id="46" w:name="ref-lazarus1984stress"/>
+    <w:bookmarkEnd w:id="47"/>
+    <w:bookmarkStart w:id="48" w:name="ref-lazarus1984stress"/>
     <w:p>
       <w:pPr>
         <w:pStyle w:val="Literaturverzeichnis"/>
@@ -2197,14 +2232,14 @@
         <w:t xml:space="preserve">. Springer publishing company.</w:t>
       </w:r>
     </w:p>
-    <w:bookmarkEnd w:id="46"/>
-    <w:bookmarkStart w:id="47" w:name="ref-peterson2001understanding"/>
+    <w:bookmarkEnd w:id="48"/>
+    <w:bookmarkStart w:id="49" w:name="ref-peterson2001understanding"/>
     <w:p>
       <w:pPr>
         <w:pStyle w:val="Literaturverzeichnis"/>
       </w:pPr>
       <w:r>
-        <w:t xml:space="preserve">Peterson, N. G., Mumford, M. D., Borman, W. C., Jeanneret, P. R., Fleishman, E. A., Levin, K. Y., Campion, M. A., Mayfield, M. S., Morgeson, F. P., Pearlman, K., &amp; others. (2001). Understanding work using the occupational information network (o* NET): Implications for practice and research.</w:t>
+        <w:t xml:space="preserve">Peterson, N. G., Mumford, M. D., Borman, W. C., Jeanneret, P. R., Fleishman, E. A., Levin, K. Y., Campion, M. A., Mayfield, M. S., Morgeson, F. P., Pearlman, K.others. (2001). Understanding work using the occupational information network (o* NET): Implications for practice and research.</w:t>
       </w:r>
       <w:r>
         <w:t xml:space="preserve"> </w:t>
@@ -2233,8 +2268,8 @@
         <w:t xml:space="preserve">(2), 451–492.</w:t>
       </w:r>
     </w:p>
-    <w:bookmarkEnd w:id="47"/>
-    <w:bookmarkStart w:id="49" w:name="ref-schmitz_interpreting_2019"/>
+    <w:bookmarkEnd w:id="49"/>
+    <w:bookmarkStart w:id="51" w:name="ref-schmitz_interpreting_2019"/>
     <w:p>
       <w:pPr>
         <w:pStyle w:val="Literaturverzeichnis"/>
@@ -2349,7 +2384,7 @@
       <w:r>
         <w:t xml:space="preserve"> </w:t>
       </w:r>
-      <w:hyperlink r:id="rId48">
+      <w:hyperlink r:id="rId50">
         <w:r>
           <w:rPr>
             <w:rStyle w:val="Hyperlink"/>
@@ -2358,8 +2393,8 @@
         </w:r>
       </w:hyperlink>
     </w:p>
-    <w:bookmarkEnd w:id="49"/>
-    <w:bookmarkStart w:id="50" w:name="ref-searle2015merits"/>
+    <w:bookmarkEnd w:id="51"/>
+    <w:bookmarkStart w:id="52" w:name="ref-searle2015merits"/>
     <w:p>
       <w:pPr>
         <w:pStyle w:val="Literaturverzeichnis"/>
@@ -2394,8 +2429,8 @@
         <w:t xml:space="preserve">(2), 121–143.</w:t>
       </w:r>
     </w:p>
-    <w:bookmarkEnd w:id="50"/>
-    <w:bookmarkStart w:id="52" w:name="ref-sonnega_comparison_2018"/>
+    <w:bookmarkEnd w:id="52"/>
+    <w:bookmarkStart w:id="54" w:name="ref-sonnega_comparison_2018"/>
     <w:p>
       <w:pPr>
         <w:pStyle w:val="Literaturverzeichnis"/>
@@ -2570,7 +2605,7 @@
       <w:r>
         <w:t xml:space="preserve"> </w:t>
       </w:r>
-      <w:hyperlink r:id="rId51">
+      <w:hyperlink r:id="rId53">
         <w:r>
           <w:rPr>
             <w:rStyle w:val="Hyperlink"/>
@@ -2579,8 +2614,8 @@
         </w:r>
       </w:hyperlink>
     </w:p>
-    <w:bookmarkEnd w:id="52"/>
-    <w:bookmarkStart w:id="53" w:name="ref-tadic2015challenge"/>
+    <w:bookmarkEnd w:id="54"/>
+    <w:bookmarkStart w:id="55" w:name="ref-tadic2015challenge"/>
     <w:p>
       <w:pPr>
         <w:pStyle w:val="Literaturverzeichnis"/>
@@ -2615,8 +2650,8 @@
         <w:t xml:space="preserve">(4), 702–725.</w:t>
       </w:r>
     </w:p>
-    <w:bookmarkEnd w:id="53"/>
-    <w:bookmarkStart w:id="54" w:name="ref-webster2011extending"/>
+    <w:bookmarkEnd w:id="55"/>
+    <w:bookmarkStart w:id="56" w:name="ref-webster2011extending"/>
     <w:p>
       <w:pPr>
         <w:pStyle w:val="Literaturverzeichnis"/>
@@ -2651,8 +2686,8 @@
         <w:t xml:space="preserve">(2), 505–516.</w:t>
       </w:r>
     </w:p>
-    <w:bookmarkEnd w:id="54"/>
-    <w:bookmarkStart w:id="55" w:name="ref-xanthopoulou2007job"/>
+    <w:bookmarkEnd w:id="56"/>
+    <w:bookmarkStart w:id="57" w:name="ref-xanthopoulou2007job"/>
     <w:p>
       <w:pPr>
         <w:pStyle w:val="Literaturverzeichnis"/>
@@ -2674,15 +2709,15 @@
         <w:t xml:space="preserve">.</w:t>
       </w:r>
     </w:p>
-    <w:bookmarkEnd w:id="55"/>
-    <w:bookmarkEnd w:id="56"/>
     <w:bookmarkEnd w:id="57"/>
+    <w:bookmarkEnd w:id="58"/>
+    <w:bookmarkEnd w:id="59"/>
     <w:sectPr>
-      <w:headerReference w:type="even" r:id="rId10"/>
-      <w:headerReference w:type="default" r:id="rId9"/>
-      <w:headerReference w:type="first" r:id="rId11"/>
-      <w:pgSz w:w="12240" w:h="15840"/>
-      <w:pgMar w:top="1417" w:right="1417" w:bottom="1134" w:left="1417" w:header="720" w:footer="720" w:gutter="0"/>
+      <w:headerReference r:id="rId10" w:type="even"/>
+      <w:headerReference r:id="rId9" w:type="default"/>
+      <w:headerReference r:id="rId11" w:type="first"/>
+      <w:pgSz w:h="15840" w:w="12240"/>
+      <w:pgMar w:bottom="1134" w:footer="720" w:gutter="0" w:header="720" w:left="1417" w:right="1417" w:top="1417"/>
       <w:cols w:space="720"/>
       <w:titlePg/>
       <w:docGrid w:linePitch="326"/>
@@ -2922,8 +2957,8 @@
 </file>
 
 <file path=word/numbering.xml><?xml version="1.0" encoding="utf-8"?>
-<w:numbering xmlns:wpc="http://schemas.microsoft.com/office/word/2010/wordprocessingCanvas" xmlns:cx="http://schemas.microsoft.com/office/drawing/2014/chartex" xmlns:cx1="http://schemas.microsoft.com/office/drawing/2015/9/8/chartex" xmlns:cx2="http://schemas.microsoft.com/office/drawing/2015/10/21/chartex" xmlns:cx3="http://schemas.microsoft.com/office/drawing/2016/5/9/chartex" xmlns:cx4="http://schemas.microsoft.com/office/drawing/2016/5/10/chartex" xmlns:cx5="http://schemas.microsoft.com/office/drawing/2016/5/11/chartex" xmlns:cx6="http://schemas.microsoft.com/office/drawing/2016/5/12/chartex" xmlns:cx7="http://schemas.microsoft.com/office/drawing/2016/5/13/chartex" xmlns:cx8="http://schemas.microsoft.com/office/drawing/2016/5/14/chartex" xmlns:mc="http://schemas.openxmlformats.org/markup-compatibility/2006" xmlns:aink="http://schemas.microsoft.com/office/drawing/2016/ink" xmlns:am3d="http://schemas.microsoft.com/office/drawing/2017/model3d" xmlns:o="urn:schemas-microsoft-com:office:office" xmlns:r="http://schemas.openxmlformats.org/officeDocument/2006/relationships" xmlns:m="http://schemas.openxmlformats.org/officeDocument/2006/math" xmlns:v="urn:schemas-microsoft-com:vml" xmlns:wp14="http://schemas.microsoft.com/office/word/2010/wordprocessingDrawing" xmlns:wp="http://schemas.openxmlformats.org/drawingml/2006/wordprocessingDrawing" xmlns:w10="urn:schemas-microsoft-com:office:word" xmlns:w="http://schemas.openxmlformats.org/wordprocessingml/2006/main" xmlns:w14="http://schemas.microsoft.com/office/word/2010/wordml" xmlns:w15="http://schemas.microsoft.com/office/word/2012/wordml" xmlns:w16cid="http://schemas.microsoft.com/office/word/2016/wordml/cid" xmlns:w16se="http://schemas.microsoft.com/office/word/2015/wordml/symex" xmlns:wpg="http://schemas.microsoft.com/office/word/2010/wordprocessingGroup" xmlns:wpi="http://schemas.microsoft.com/office/word/2010/wordprocessingInk" xmlns:wne="http://schemas.microsoft.com/office/word/2006/wordml" xmlns:wps="http://schemas.microsoft.com/office/word/2010/wordprocessingShape" mc:Ignorable="w14 w15 w16se w16cid wp14">
-  <w:abstractNum w:abstractNumId="0" w15:restartNumberingAfterBreak="0">
+<w:numbering xmlns:aink="http://schemas.microsoft.com/office/drawing/2016/ink" xmlns:am3d="http://schemas.microsoft.com/office/drawing/2017/model3d" xmlns:cx="http://schemas.microsoft.com/office/drawing/2014/chartex" xmlns:cx1="http://schemas.microsoft.com/office/drawing/2015/9/8/chartex" xmlns:cx2="http://schemas.microsoft.com/office/drawing/2015/10/21/chartex" xmlns:cx3="http://schemas.microsoft.com/office/drawing/2016/5/9/chartex" xmlns:cx4="http://schemas.microsoft.com/office/drawing/2016/5/10/chartex" xmlns:cx5="http://schemas.microsoft.com/office/drawing/2016/5/11/chartex" xmlns:cx6="http://schemas.microsoft.com/office/drawing/2016/5/12/chartex" xmlns:cx7="http://schemas.microsoft.com/office/drawing/2016/5/13/chartex" xmlns:cx8="http://schemas.microsoft.com/office/drawing/2016/5/14/chartex" xmlns:m="http://schemas.openxmlformats.org/officeDocument/2006/math" xmlns:mc="http://schemas.openxmlformats.org/markup-compatibility/2006" xmlns:o="urn:schemas-microsoft-com:office:office" xmlns:r="http://schemas.openxmlformats.org/officeDocument/2006/relationships" xmlns:v="urn:schemas-microsoft-com:vml" xmlns:w="http://schemas.openxmlformats.org/wordprocessingml/2006/main" xmlns:w10="urn:schemas-microsoft-com:office:word" xmlns:w14="http://schemas.microsoft.com/office/word/2010/wordml" xmlns:w15="http://schemas.microsoft.com/office/word/2012/wordml" xmlns:w16cid="http://schemas.microsoft.com/office/word/2016/wordml/cid" xmlns:w16se="http://schemas.microsoft.com/office/word/2015/wordml/symex" xmlns:wne="http://schemas.microsoft.com/office/word/2006/wordml" xmlns:wp="http://schemas.openxmlformats.org/drawingml/2006/wordprocessingDrawing" xmlns:wp14="http://schemas.microsoft.com/office/word/2010/wordprocessingDrawing" xmlns:wpc="http://schemas.microsoft.com/office/word/2010/wordprocessingCanvas" xmlns:wpg="http://schemas.microsoft.com/office/word/2010/wordprocessingGroup" xmlns:wpi="http://schemas.microsoft.com/office/word/2010/wordprocessingInk" xmlns:wps="http://schemas.microsoft.com/office/word/2010/wordprocessingShape" mc:Ignorable="w14 w15 w16se w16cid wp14">
+  <w:abstractNum w15:restartNumberingAfterBreak="0" w:abstractNumId="0">
     <w:nsid w:val="EA454B4C"/>
     <w:multiLevelType w:val="multilevel"/>
     <w:tmpl w:val="9E9C40B6"/>
@@ -2933,9 +2968,9 @@
       <w:lvlJc w:val="left"/>
       <w:pPr>
         <w:tabs>
-          <w:tab w:val="num" w:pos="0"/>
+          <w:tab w:pos="0" w:val="num"/>
         </w:tabs>
-        <w:ind w:left="480" w:hanging="480"/>
+        <w:ind w:hanging="480" w:left="480"/>
       </w:pPr>
     </w:lvl>
     <w:lvl w:ilvl="1">
@@ -2944,9 +2979,9 @@
       <w:lvlJc w:val="left"/>
       <w:pPr>
         <w:tabs>
-          <w:tab w:val="num" w:pos="720"/>
+          <w:tab w:pos="720" w:val="num"/>
         </w:tabs>
-        <w:ind w:left="1200" w:hanging="480"/>
+        <w:ind w:hanging="480" w:left="1200"/>
       </w:pPr>
     </w:lvl>
     <w:lvl w:ilvl="2">
@@ -2955,9 +2990,9 @@
       <w:lvlJc w:val="left"/>
       <w:pPr>
         <w:tabs>
-          <w:tab w:val="num" w:pos="1440"/>
+          <w:tab w:pos="1440" w:val="num"/>
         </w:tabs>
-        <w:ind w:left="1920" w:hanging="480"/>
+        <w:ind w:hanging="480" w:left="1920"/>
       </w:pPr>
     </w:lvl>
     <w:lvl w:ilvl="3">
@@ -2966,9 +3001,9 @@
       <w:lvlJc w:val="left"/>
       <w:pPr>
         <w:tabs>
-          <w:tab w:val="num" w:pos="2160"/>
+          <w:tab w:pos="2160" w:val="num"/>
         </w:tabs>
-        <w:ind w:left="2640" w:hanging="480"/>
+        <w:ind w:hanging="480" w:left="2640"/>
       </w:pPr>
     </w:lvl>
     <w:lvl w:ilvl="4">
@@ -2977,9 +3012,9 @@
       <w:lvlJc w:val="left"/>
       <w:pPr>
         <w:tabs>
-          <w:tab w:val="num" w:pos="2880"/>
+          <w:tab w:pos="2880" w:val="num"/>
         </w:tabs>
-        <w:ind w:left="3360" w:hanging="480"/>
+        <w:ind w:hanging="480" w:left="3360"/>
       </w:pPr>
     </w:lvl>
     <w:lvl w:ilvl="5">
@@ -2988,9 +3023,9 @@
       <w:lvlJc w:val="left"/>
       <w:pPr>
         <w:tabs>
-          <w:tab w:val="num" w:pos="3600"/>
+          <w:tab w:pos="3600" w:val="num"/>
         </w:tabs>
-        <w:ind w:left="4080" w:hanging="480"/>
+        <w:ind w:hanging="480" w:left="4080"/>
       </w:pPr>
     </w:lvl>
     <w:lvl w:ilvl="6">
@@ -2999,9 +3034,9 @@
       <w:lvlJc w:val="left"/>
       <w:pPr>
         <w:tabs>
-          <w:tab w:val="num" w:pos="4320"/>
+          <w:tab w:pos="4320" w:val="num"/>
         </w:tabs>
-        <w:ind w:left="4800" w:hanging="480"/>
+        <w:ind w:hanging="480" w:left="4800"/>
       </w:pPr>
     </w:lvl>
     <w:lvl w:ilvl="7">
@@ -3010,9 +3045,9 @@
       <w:lvlJc w:val="left"/>
       <w:pPr>
         <w:tabs>
-          <w:tab w:val="num" w:pos="5040"/>
+          <w:tab w:pos="5040" w:val="num"/>
         </w:tabs>
-        <w:ind w:left="5520" w:hanging="480"/>
+        <w:ind w:hanging="480" w:left="5520"/>
       </w:pPr>
     </w:lvl>
     <w:lvl w:ilvl="8">
@@ -3021,13 +3056,13 @@
       <w:lvlJc w:val="left"/>
       <w:pPr>
         <w:tabs>
-          <w:tab w:val="num" w:pos="5760"/>
+          <w:tab w:pos="5760" w:val="num"/>
         </w:tabs>
-        <w:ind w:left="6240" w:hanging="480"/>
+        <w:ind w:hanging="480" w:left="6240"/>
       </w:pPr>
     </w:lvl>
   </w:abstractNum>
-  <w:abstractNum w:abstractNumId="1" w15:restartNumberingAfterBreak="0">
+  <w:abstractNum w15:restartNumberingAfterBreak="0" w:abstractNumId="1">
     <w:nsid w:val="FFFFFF7C"/>
     <w:multiLevelType w:val="singleLevel"/>
     <w:tmpl w:val="EC6A2DF6"/>
@@ -3038,13 +3073,13 @@
       <w:lvlJc w:val="left"/>
       <w:pPr>
         <w:tabs>
-          <w:tab w:val="num" w:pos="1492"/>
+          <w:tab w:pos="1492" w:val="num"/>
         </w:tabs>
-        <w:ind w:left="1492" w:hanging="360"/>
+        <w:ind w:hanging="360" w:left="1492"/>
       </w:pPr>
     </w:lvl>
   </w:abstractNum>
-  <w:abstractNum w:abstractNumId="2" w15:restartNumberingAfterBreak="0">
+  <w:abstractNum w15:restartNumberingAfterBreak="0" w:abstractNumId="2">
     <w:nsid w:val="FFFFFF7D"/>
     <w:multiLevelType w:val="singleLevel"/>
     <w:tmpl w:val="8C621322"/>
@@ -3055,13 +3090,13 @@
       <w:lvlJc w:val="left"/>
       <w:pPr>
         <w:tabs>
-          <w:tab w:val="num" w:pos="1209"/>
+          <w:tab w:pos="1209" w:val="num"/>
         </w:tabs>
-        <w:ind w:left="1209" w:hanging="360"/>
+        <w:ind w:hanging="360" w:left="1209"/>
       </w:pPr>
     </w:lvl>
   </w:abstractNum>
-  <w:abstractNum w:abstractNumId="3" w15:restartNumberingAfterBreak="0">
+  <w:abstractNum w15:restartNumberingAfterBreak="0" w:abstractNumId="3">
     <w:nsid w:val="FFFFFF7E"/>
     <w:multiLevelType w:val="singleLevel"/>
     <w:tmpl w:val="62BAE314"/>
@@ -3072,13 +3107,13 @@
       <w:lvlJc w:val="left"/>
       <w:pPr>
         <w:tabs>
-          <w:tab w:val="num" w:pos="926"/>
+          <w:tab w:pos="926" w:val="num"/>
         </w:tabs>
-        <w:ind w:left="926" w:hanging="360"/>
+        <w:ind w:hanging="360" w:left="926"/>
       </w:pPr>
     </w:lvl>
   </w:abstractNum>
-  <w:abstractNum w:abstractNumId="4" w15:restartNumberingAfterBreak="0">
+  <w:abstractNum w15:restartNumberingAfterBreak="0" w:abstractNumId="4">
     <w:nsid w:val="FFFFFF7F"/>
     <w:multiLevelType w:val="singleLevel"/>
     <w:tmpl w:val="24507FF6"/>
@@ -3089,13 +3124,13 @@
       <w:lvlJc w:val="left"/>
       <w:pPr>
         <w:tabs>
-          <w:tab w:val="num" w:pos="643"/>
+          <w:tab w:pos="643" w:val="num"/>
         </w:tabs>
-        <w:ind w:left="643" w:hanging="360"/>
+        <w:ind w:hanging="360" w:left="643"/>
       </w:pPr>
     </w:lvl>
   </w:abstractNum>
-  <w:abstractNum w:abstractNumId="5" w15:restartNumberingAfterBreak="0">
+  <w:abstractNum w15:restartNumberingAfterBreak="0" w:abstractNumId="5">
     <w:nsid w:val="FFFFFF80"/>
     <w:multiLevelType w:val="singleLevel"/>
     <w:tmpl w:val="D4C896B2"/>
@@ -3106,16 +3141,16 @@
       <w:lvlJc w:val="left"/>
       <w:pPr>
         <w:tabs>
-          <w:tab w:val="num" w:pos="1492"/>
+          <w:tab w:pos="1492" w:val="num"/>
         </w:tabs>
-        <w:ind w:left="1492" w:hanging="360"/>
+        <w:ind w:hanging="360" w:left="1492"/>
       </w:pPr>
       <w:rPr>
         <w:rFonts w:ascii="Symbol" w:hAnsi="Symbol" w:hint="default"/>
       </w:rPr>
     </w:lvl>
   </w:abstractNum>
-  <w:abstractNum w:abstractNumId="6" w15:restartNumberingAfterBreak="0">
+  <w:abstractNum w15:restartNumberingAfterBreak="0" w:abstractNumId="6">
     <w:nsid w:val="FFFFFF81"/>
     <w:multiLevelType w:val="singleLevel"/>
     <w:tmpl w:val="B6B486D6"/>
@@ -3126,16 +3161,16 @@
       <w:lvlJc w:val="left"/>
       <w:pPr>
         <w:tabs>
-          <w:tab w:val="num" w:pos="1209"/>
+          <w:tab w:pos="1209" w:val="num"/>
         </w:tabs>
-        <w:ind w:left="1209" w:hanging="360"/>
+        <w:ind w:hanging="360" w:left="1209"/>
       </w:pPr>
       <w:rPr>
         <w:rFonts w:ascii="Symbol" w:hAnsi="Symbol" w:hint="default"/>
       </w:rPr>
     </w:lvl>
   </w:abstractNum>
-  <w:abstractNum w:abstractNumId="7" w15:restartNumberingAfterBreak="0">
+  <w:abstractNum w15:restartNumberingAfterBreak="0" w:abstractNumId="7">
     <w:nsid w:val="FFFFFF82"/>
     <w:multiLevelType w:val="singleLevel"/>
     <w:tmpl w:val="4282EB32"/>
@@ -3146,16 +3181,16 @@
       <w:lvlJc w:val="left"/>
       <w:pPr>
         <w:tabs>
-          <w:tab w:val="num" w:pos="926"/>
+          <w:tab w:pos="926" w:val="num"/>
         </w:tabs>
-        <w:ind w:left="926" w:hanging="360"/>
+        <w:ind w:hanging="360" w:left="926"/>
       </w:pPr>
       <w:rPr>
         <w:rFonts w:ascii="Symbol" w:hAnsi="Symbol" w:hint="default"/>
       </w:rPr>
     </w:lvl>
   </w:abstractNum>
-  <w:abstractNum w:abstractNumId="8" w15:restartNumberingAfterBreak="0">
+  <w:abstractNum w15:restartNumberingAfterBreak="0" w:abstractNumId="8">
     <w:nsid w:val="FFFFFF83"/>
     <w:multiLevelType w:val="singleLevel"/>
     <w:tmpl w:val="7B8633C2"/>
@@ -3166,16 +3201,16 @@
       <w:lvlJc w:val="left"/>
       <w:pPr>
         <w:tabs>
-          <w:tab w:val="num" w:pos="643"/>
+          <w:tab w:pos="643" w:val="num"/>
         </w:tabs>
-        <w:ind w:left="643" w:hanging="360"/>
+        <w:ind w:hanging="360" w:left="643"/>
       </w:pPr>
       <w:rPr>
         <w:rFonts w:ascii="Symbol" w:hAnsi="Symbol" w:hint="default"/>
       </w:rPr>
     </w:lvl>
   </w:abstractNum>
-  <w:abstractNum w:abstractNumId="9" w15:restartNumberingAfterBreak="0">
+  <w:abstractNum w15:restartNumberingAfterBreak="0" w:abstractNumId="9">
     <w:nsid w:val="FFFFFF88"/>
     <w:multiLevelType w:val="singleLevel"/>
     <w:tmpl w:val="8D1AAEEA"/>
@@ -3186,13 +3221,13 @@
       <w:lvlJc w:val="left"/>
       <w:pPr>
         <w:tabs>
-          <w:tab w:val="num" w:pos="360"/>
+          <w:tab w:pos="360" w:val="num"/>
         </w:tabs>
-        <w:ind w:left="360" w:hanging="360"/>
+        <w:ind w:hanging="360" w:left="360"/>
       </w:pPr>
     </w:lvl>
   </w:abstractNum>
-  <w:abstractNum w:abstractNumId="10" w15:restartNumberingAfterBreak="0">
+  <w:abstractNum w15:restartNumberingAfterBreak="0" w:abstractNumId="10">
     <w:nsid w:val="FFFFFF89"/>
     <w:multiLevelType w:val="singleLevel"/>
     <w:tmpl w:val="1E585DB0"/>
@@ -3203,16 +3238,16 @@
       <w:lvlJc w:val="left"/>
       <w:pPr>
         <w:tabs>
-          <w:tab w:val="num" w:pos="360"/>
+          <w:tab w:pos="360" w:val="num"/>
         </w:tabs>
-        <w:ind w:left="360" w:hanging="360"/>
+        <w:ind w:hanging="360" w:left="360"/>
       </w:pPr>
       <w:rPr>
         <w:rFonts w:ascii="Symbol" w:hAnsi="Symbol" w:hint="default"/>
       </w:rPr>
     </w:lvl>
   </w:abstractNum>
-  <w:abstractNum w:abstractNumId="11" w15:restartNumberingAfterBreak="0">
+  <w:abstractNum w15:restartNumberingAfterBreak="0" w:abstractNumId="11">
     <w:nsid w:val="170CD2DE"/>
     <w:multiLevelType w:val="multilevel"/>
     <w:tmpl w:val="9FD2E3F2"/>
@@ -3222,9 +3257,9 @@
       <w:lvlJc w:val="left"/>
       <w:pPr>
         <w:tabs>
-          <w:tab w:val="num" w:pos="0"/>
+          <w:tab w:pos="0" w:val="num"/>
         </w:tabs>
-        <w:ind w:left="480" w:hanging="480"/>
+        <w:ind w:hanging="480" w:left="480"/>
       </w:pPr>
     </w:lvl>
     <w:lvl w:ilvl="1">
@@ -3233,9 +3268,9 @@
       <w:lvlJc w:val="left"/>
       <w:pPr>
         <w:tabs>
-          <w:tab w:val="num" w:pos="720"/>
+          <w:tab w:pos="720" w:val="num"/>
         </w:tabs>
-        <w:ind w:left="1200" w:hanging="480"/>
+        <w:ind w:hanging="480" w:left="1200"/>
       </w:pPr>
     </w:lvl>
     <w:lvl w:ilvl="2">
@@ -3244,9 +3279,9 @@
       <w:lvlJc w:val="left"/>
       <w:pPr>
         <w:tabs>
-          <w:tab w:val="num" w:pos="1440"/>
+          <w:tab w:pos="1440" w:val="num"/>
         </w:tabs>
-        <w:ind w:left="1920" w:hanging="480"/>
+        <w:ind w:hanging="480" w:left="1920"/>
       </w:pPr>
     </w:lvl>
     <w:lvl w:ilvl="3">
@@ -3255,9 +3290,9 @@
       <w:lvlJc w:val="left"/>
       <w:pPr>
         <w:tabs>
-          <w:tab w:val="num" w:pos="2160"/>
+          <w:tab w:pos="2160" w:val="num"/>
         </w:tabs>
-        <w:ind w:left="2640" w:hanging="480"/>
+        <w:ind w:hanging="480" w:left="2640"/>
       </w:pPr>
     </w:lvl>
     <w:lvl w:ilvl="4">
@@ -3266,9 +3301,9 @@
       <w:lvlJc w:val="left"/>
       <w:pPr>
         <w:tabs>
-          <w:tab w:val="num" w:pos="2880"/>
+          <w:tab w:pos="2880" w:val="num"/>
         </w:tabs>
-        <w:ind w:left="3360" w:hanging="480"/>
+        <w:ind w:hanging="480" w:left="3360"/>
       </w:pPr>
     </w:lvl>
     <w:lvl w:ilvl="5">
@@ -3277,9 +3312,9 @@
       <w:lvlJc w:val="left"/>
       <w:pPr>
         <w:tabs>
-          <w:tab w:val="num" w:pos="3600"/>
+          <w:tab w:pos="3600" w:val="num"/>
         </w:tabs>
-        <w:ind w:left="4080" w:hanging="480"/>
+        <w:ind w:hanging="480" w:left="4080"/>
       </w:pPr>
     </w:lvl>
     <w:lvl w:ilvl="6">
@@ -3288,9 +3323,9 @@
       <w:lvlJc w:val="left"/>
       <w:pPr>
         <w:tabs>
-          <w:tab w:val="num" w:pos="4320"/>
+          <w:tab w:pos="4320" w:val="num"/>
         </w:tabs>
-        <w:ind w:left="4800" w:hanging="480"/>
+        <w:ind w:hanging="480" w:left="4800"/>
       </w:pPr>
     </w:lvl>
     <w:lvl w:ilvl="7">
@@ -3299,9 +3334,9 @@
       <w:lvlJc w:val="left"/>
       <w:pPr>
         <w:tabs>
-          <w:tab w:val="num" w:pos="5040"/>
+          <w:tab w:pos="5040" w:val="num"/>
         </w:tabs>
-        <w:ind w:left="5520" w:hanging="480"/>
+        <w:ind w:hanging="480" w:left="5520"/>
       </w:pPr>
     </w:lvl>
     <w:lvl w:ilvl="8">
@@ -3310,13 +3345,13 @@
       <w:lvlJc w:val="left"/>
       <w:pPr>
         <w:tabs>
-          <w:tab w:val="num" w:pos="5760"/>
+          <w:tab w:pos="5760" w:val="num"/>
         </w:tabs>
-        <w:ind w:left="6240" w:hanging="480"/>
+        <w:ind w:hanging="480" w:left="6240"/>
       </w:pPr>
     </w:lvl>
   </w:abstractNum>
-  <w:abstractNum w:abstractNumId="12" w15:restartNumberingAfterBreak="0">
+  <w:abstractNum w15:restartNumberingAfterBreak="0" w:abstractNumId="12">
     <w:nsid w:val="2C1AE401"/>
     <w:multiLevelType w:val="multilevel"/>
     <w:tmpl w:val="63C869CA"/>
@@ -3326,9 +3361,9 @@
       <w:lvlJc w:val="left"/>
       <w:pPr>
         <w:tabs>
-          <w:tab w:val="num" w:pos="0"/>
+          <w:tab w:pos="0" w:val="num"/>
         </w:tabs>
-        <w:ind w:left="480" w:hanging="480"/>
+        <w:ind w:hanging="480" w:left="480"/>
       </w:pPr>
     </w:lvl>
     <w:lvl w:ilvl="1">
@@ -3337,9 +3372,9 @@
       <w:lvlJc w:val="left"/>
       <w:pPr>
         <w:tabs>
-          <w:tab w:val="num" w:pos="720"/>
+          <w:tab w:pos="720" w:val="num"/>
         </w:tabs>
-        <w:ind w:left="1200" w:hanging="480"/>
+        <w:ind w:hanging="480" w:left="1200"/>
       </w:pPr>
     </w:lvl>
     <w:lvl w:ilvl="2">
@@ -3348,9 +3383,9 @@
       <w:lvlJc w:val="left"/>
       <w:pPr>
         <w:tabs>
-          <w:tab w:val="num" w:pos="1440"/>
+          <w:tab w:pos="1440" w:val="num"/>
         </w:tabs>
-        <w:ind w:left="1920" w:hanging="480"/>
+        <w:ind w:hanging="480" w:left="1920"/>
       </w:pPr>
     </w:lvl>
     <w:lvl w:ilvl="3">
@@ -3359,9 +3394,9 @@
       <w:lvlJc w:val="left"/>
       <w:pPr>
         <w:tabs>
-          <w:tab w:val="num" w:pos="2160"/>
+          <w:tab w:pos="2160" w:val="num"/>
         </w:tabs>
-        <w:ind w:left="2640" w:hanging="480"/>
+        <w:ind w:hanging="480" w:left="2640"/>
       </w:pPr>
     </w:lvl>
     <w:lvl w:ilvl="4">
@@ -3370,9 +3405,9 @@
       <w:lvlJc w:val="left"/>
       <w:pPr>
         <w:tabs>
-          <w:tab w:val="num" w:pos="2880"/>
+          <w:tab w:pos="2880" w:val="num"/>
         </w:tabs>
-        <w:ind w:left="3360" w:hanging="480"/>
+        <w:ind w:hanging="480" w:left="3360"/>
       </w:pPr>
     </w:lvl>
     <w:lvl w:ilvl="5">
@@ -3381,9 +3416,9 @@
       <w:lvlJc w:val="left"/>
       <w:pPr>
         <w:tabs>
-          <w:tab w:val="num" w:pos="3600"/>
+          <w:tab w:pos="3600" w:val="num"/>
         </w:tabs>
-        <w:ind w:left="4080" w:hanging="480"/>
+        <w:ind w:hanging="480" w:left="4080"/>
       </w:pPr>
     </w:lvl>
     <w:lvl w:ilvl="6">
@@ -3392,9 +3427,9 @@
       <w:lvlJc w:val="left"/>
       <w:pPr>
         <w:tabs>
-          <w:tab w:val="num" w:pos="4320"/>
+          <w:tab w:pos="4320" w:val="num"/>
         </w:tabs>
-        <w:ind w:left="4800" w:hanging="480"/>
+        <w:ind w:hanging="480" w:left="4800"/>
       </w:pPr>
     </w:lvl>
     <w:lvl w:ilvl="7">
@@ -3403,9 +3438,9 @@
       <w:lvlJc w:val="left"/>
       <w:pPr>
         <w:tabs>
-          <w:tab w:val="num" w:pos="5040"/>
+          <w:tab w:pos="5040" w:val="num"/>
         </w:tabs>
-        <w:ind w:left="5520" w:hanging="480"/>
+        <w:ind w:hanging="480" w:left="5520"/>
       </w:pPr>
     </w:lvl>
     <w:lvl w:ilvl="8">
@@ -3414,14 +3449,14 @@
       <w:lvlJc w:val="left"/>
       <w:pPr>
         <w:tabs>
-          <w:tab w:val="num" w:pos="5760"/>
+          <w:tab w:pos="5760" w:val="num"/>
         </w:tabs>
-        <w:ind w:left="6240" w:hanging="480"/>
+        <w:ind w:hanging="480" w:left="6240"/>
       </w:pPr>
     </w:lvl>
   </w:abstractNum>
   <w:abstractNum w:abstractNumId="990">
-    <w:nsid w:val="2c1ae401"/>
+    <w:nsid w:val="A990"/>
     <w:multiLevelType w:val="multilevel"/>
     <w:lvl w:ilvl="0">
       <w:numFmt w:val="bullet"/>
@@ -3555,10 +3590,10 @@
   <w:docDefaults>
     <w:rPrDefault>
       <w:rPr>
-        <w:rFonts w:asciiTheme="minorHAnsi" w:eastAsiaTheme="minorHAnsi" w:hAnsiTheme="minorHAnsi" w:cstheme="minorBidi"/>
+        <w:rFonts w:asciiTheme="minorHAnsi" w:cstheme="minorBidi" w:eastAsiaTheme="minorHAnsi" w:hAnsiTheme="minorHAnsi"/>
         <w:sz w:val="24"/>
         <w:szCs w:val="24"/>
-        <w:lang w:val="en-US" w:eastAsia="en-US" w:bidi="ar-SA"/>
+        <w:lang w:bidi="ar-SA" w:eastAsia="en-US" w:val="en-US"/>
       </w:rPr>
     </w:rPrDefault>
     <w:pPrDefault>
@@ -3567,7 +3602,7 @@
       </w:pPr>
     </w:pPrDefault>
   </w:docDefaults>
-  <w:latentStyles w:defLockedState="0" w:defUIPriority="0" w:defSemiHidden="0" w:defUnhideWhenUsed="0" w:defQFormat="0" w:count="375">
+  <w:latentStyles w:count="375" w:defLockedState="0" w:defQFormat="0" w:defSemiHidden="0" w:defUIPriority="0" w:defUnhideWhenUsed="0">
     <w:lsdException w:name="heading 6" w:semiHidden="1" w:unhideWhenUsed="1"/>
     <w:lsdException w:name="index 3" w:semiHidden="1" w:unhideWhenUsed="1"/>
     <w:lsdException w:name="index 4" w:semiHidden="1" w:unhideWhenUsed="1"/>
@@ -3903,18 +3938,18 @@
     <w:lsdException w:name="Hashtag" w:semiHidden="1" w:uiPriority="99" w:unhideWhenUsed="1"/>
     <w:lsdException w:name="Unresolved Mention" w:semiHidden="1" w:uiPriority="99" w:unhideWhenUsed="1"/>
   </w:latentStyles>
-  <w:style w:type="paragraph" w:default="1" w:styleId="Standard">
+  <w:style w:default="1" w:styleId="Standard" w:type="paragraph">
     <w:name w:val="Normal"/>
     <w:qFormat/>
     <w:rsid w:val="00572FF5"/>
     <w:pPr>
-      <w:spacing w:before="120" w:after="240" w:line="480" w:lineRule="auto"/>
+      <w:spacing w:after="240" w:before="120" w:line="480" w:lineRule="auto"/>
     </w:pPr>
     <w:rPr>
       <w:rFonts w:ascii="Times New Roman" w:hAnsi="Times New Roman"/>
     </w:rPr>
   </w:style>
-  <w:style w:type="paragraph" w:styleId="berschrift1">
+  <w:style w:styleId="berschrift1" w:type="paragraph">
     <w:name w:val="heading 1"/>
     <w:basedOn w:val="Standard"/>
     <w:next w:val="Textkrper"/>
@@ -3924,18 +3959,18 @@
     <w:pPr>
       <w:keepNext/>
       <w:keepLines/>
-      <w:spacing w:before="480" w:after="0"/>
+      <w:spacing w:after="0" w:before="480"/>
       <w:jc w:val="center"/>
       <w:outlineLvl w:val="0"/>
     </w:pPr>
     <w:rPr>
-      <w:rFonts w:eastAsiaTheme="majorEastAsia" w:cstheme="majorBidi"/>
+      <w:rFonts w:cstheme="majorBidi" w:eastAsiaTheme="majorEastAsia"/>
       <w:b/>
       <w:bCs/>
       <w:szCs w:val="32"/>
     </w:rPr>
   </w:style>
-  <w:style w:type="paragraph" w:styleId="berschrift2">
+  <w:style w:styleId="berschrift2" w:type="paragraph">
     <w:name w:val="heading 2"/>
     <w:basedOn w:val="berschrift1"/>
     <w:next w:val="Textkrper"/>
@@ -3952,7 +3987,7 @@
       <w:bCs w:val="0"/>
     </w:rPr>
   </w:style>
-  <w:style w:type="paragraph" w:styleId="berschrift3">
+  <w:style w:styleId="berschrift3" w:type="paragraph">
     <w:name w:val="heading 3"/>
     <w:basedOn w:val="berschrift2"/>
     <w:next w:val="Standard"/>
@@ -3961,7 +3996,7 @@
     <w:qFormat/>
     <w:rsid w:val="007F2EC5"/>
     <w:pPr>
-      <w:framePr w:wrap="around" w:vAnchor="text" w:hAnchor="text" w:y="1"/>
+      <w:framePr w:hAnchor="text" w:vAnchor="text" w:wrap="around" w:y="1"/>
       <w:spacing w:before="0" w:line="240" w:lineRule="auto"/>
       <w:ind w:firstLine="680"/>
       <w:outlineLvl w:val="2"/>
@@ -3971,7 +4006,7 @@
       <w:szCs w:val="28"/>
     </w:rPr>
   </w:style>
-  <w:style w:type="paragraph" w:styleId="berschrift4">
+  <w:style w:styleId="berschrift4" w:type="paragraph">
     <w:name w:val="heading 4"/>
     <w:basedOn w:val="berschrift3"/>
     <w:next w:val="Textkrper"/>
@@ -3988,7 +4023,7 @@
       <w:i/>
     </w:rPr>
   </w:style>
-  <w:style w:type="paragraph" w:styleId="berschrift5">
+  <w:style w:styleId="berschrift5" w:type="paragraph">
     <w:name w:val="heading 5"/>
     <w:basedOn w:val="berschrift4"/>
     <w:next w:val="Textkrper"/>
@@ -4005,7 +4040,7 @@
       <w:iCs/>
     </w:rPr>
   </w:style>
-  <w:style w:type="paragraph" w:styleId="berschrift6">
+  <w:style w:styleId="berschrift6" w:type="paragraph">
     <w:name w:val="heading 6"/>
     <w:basedOn w:val="Standard"/>
     <w:next w:val="Textkrper"/>
@@ -4015,15 +4050,15 @@
     <w:pPr>
       <w:keepNext/>
       <w:keepLines/>
-      <w:spacing w:before="200" w:after="0"/>
+      <w:spacing w:after="0" w:before="200"/>
       <w:outlineLvl w:val="5"/>
     </w:pPr>
     <w:rPr>
-      <w:rFonts w:asciiTheme="majorHAnsi" w:eastAsiaTheme="majorEastAsia" w:hAnsiTheme="majorHAnsi" w:cstheme="majorBidi"/>
-      <w:color w:val="4F81BD" w:themeColor="accent1"/>
-    </w:rPr>
-  </w:style>
-  <w:style w:type="paragraph" w:styleId="berschrift7">
+      <w:rFonts w:asciiTheme="majorHAnsi" w:cstheme="majorBidi" w:eastAsiaTheme="majorEastAsia" w:hAnsiTheme="majorHAnsi"/>
+      <w:color w:themeColor="accent1" w:val="4F81BD"/>
+    </w:rPr>
+  </w:style>
+  <w:style w:styleId="berschrift7" w:type="paragraph">
     <w:name w:val="heading 7"/>
     <w:basedOn w:val="Standard"/>
     <w:next w:val="Textkrper"/>
@@ -4033,15 +4068,15 @@
     <w:pPr>
       <w:keepNext/>
       <w:keepLines/>
-      <w:spacing w:before="200" w:after="0"/>
+      <w:spacing w:after="0" w:before="200"/>
       <w:outlineLvl w:val="6"/>
     </w:pPr>
     <w:rPr>
-      <w:rFonts w:asciiTheme="majorHAnsi" w:eastAsiaTheme="majorEastAsia" w:hAnsiTheme="majorHAnsi" w:cstheme="majorBidi"/>
-      <w:color w:val="4F81BD" w:themeColor="accent1"/>
-    </w:rPr>
-  </w:style>
-  <w:style w:type="paragraph" w:styleId="berschrift8">
+      <w:rFonts w:asciiTheme="majorHAnsi" w:cstheme="majorBidi" w:eastAsiaTheme="majorEastAsia" w:hAnsiTheme="majorHAnsi"/>
+      <w:color w:themeColor="accent1" w:val="4F81BD"/>
+    </w:rPr>
+  </w:style>
+  <w:style w:styleId="berschrift8" w:type="paragraph">
     <w:name w:val="heading 8"/>
     <w:basedOn w:val="Standard"/>
     <w:next w:val="Textkrper"/>
@@ -4051,15 +4086,15 @@
     <w:pPr>
       <w:keepNext/>
       <w:keepLines/>
-      <w:spacing w:before="200" w:after="0"/>
+      <w:spacing w:after="0" w:before="200"/>
       <w:outlineLvl w:val="7"/>
     </w:pPr>
     <w:rPr>
-      <w:rFonts w:asciiTheme="majorHAnsi" w:eastAsiaTheme="majorEastAsia" w:hAnsiTheme="majorHAnsi" w:cstheme="majorBidi"/>
-      <w:color w:val="4F81BD" w:themeColor="accent1"/>
-    </w:rPr>
-  </w:style>
-  <w:style w:type="paragraph" w:styleId="berschrift9">
+      <w:rFonts w:asciiTheme="majorHAnsi" w:cstheme="majorBidi" w:eastAsiaTheme="majorEastAsia" w:hAnsiTheme="majorHAnsi"/>
+      <w:color w:themeColor="accent1" w:val="4F81BD"/>
+    </w:rPr>
+  </w:style>
+  <w:style w:styleId="berschrift9" w:type="paragraph">
     <w:name w:val="heading 9"/>
     <w:basedOn w:val="Standard"/>
     <w:next w:val="Textkrper"/>
@@ -4069,42 +4104,42 @@
     <w:pPr>
       <w:keepNext/>
       <w:keepLines/>
-      <w:spacing w:before="200" w:after="0"/>
+      <w:spacing w:after="0" w:before="200"/>
       <w:outlineLvl w:val="8"/>
     </w:pPr>
     <w:rPr>
-      <w:rFonts w:asciiTheme="majorHAnsi" w:eastAsiaTheme="majorEastAsia" w:hAnsiTheme="majorHAnsi" w:cstheme="majorBidi"/>
-      <w:color w:val="4F81BD" w:themeColor="accent1"/>
-    </w:rPr>
-  </w:style>
-  <w:style w:type="character" w:default="1" w:styleId="Absatz-Standardschriftart">
+      <w:rFonts w:asciiTheme="majorHAnsi" w:cstheme="majorBidi" w:eastAsiaTheme="majorEastAsia" w:hAnsiTheme="majorHAnsi"/>
+      <w:color w:themeColor="accent1" w:val="4F81BD"/>
+    </w:rPr>
+  </w:style>
+  <w:style w:default="1" w:styleId="Absatz-Standardschriftart" w:type="character">
     <w:name w:val="Default Paragraph Font"/>
     <w:uiPriority w:val="1"/>
     <w:semiHidden/>
     <w:unhideWhenUsed/>
   </w:style>
-  <w:style w:type="table" w:default="1" w:styleId="NormaleTabelle">
+  <w:style w:default="1" w:styleId="NormaleTabelle" w:type="table">
     <w:name w:val="Normal Table"/>
     <w:uiPriority w:val="99"/>
     <w:semiHidden/>
     <w:unhideWhenUsed/>
     <w:tblPr>
-      <w:tblInd w:w="0" w:type="dxa"/>
+      <w:tblInd w:type="dxa" w:w="0"/>
       <w:tblCellMar>
-        <w:top w:w="0" w:type="dxa"/>
-        <w:left w:w="108" w:type="dxa"/>
-        <w:bottom w:w="0" w:type="dxa"/>
-        <w:right w:w="108" w:type="dxa"/>
+        <w:top w:type="dxa" w:w="0"/>
+        <w:left w:type="dxa" w:w="108"/>
+        <w:bottom w:type="dxa" w:w="0"/>
+        <w:right w:type="dxa" w:w="108"/>
       </w:tblCellMar>
     </w:tblPr>
   </w:style>
-  <w:style w:type="numbering" w:default="1" w:styleId="KeineListe">
+  <w:style w:default="1" w:styleId="KeineListe" w:type="numbering">
     <w:name w:val="No List"/>
     <w:uiPriority w:val="99"/>
     <w:semiHidden/>
     <w:unhideWhenUsed/>
   </w:style>
-  <w:style w:type="paragraph" w:styleId="Textkrper">
+  <w:style w:styleId="Textkrper" w:type="paragraph">
     <w:name w:val="Body Text"/>
     <w:basedOn w:val="Standard"/>
     <w:link w:val="TextkrperZchn"/>
@@ -4115,13 +4150,13 @@
       <w:ind w:firstLine="680"/>
     </w:pPr>
   </w:style>
-  <w:style w:type="paragraph" w:customStyle="1" w:styleId="FirstParagraph">
+  <w:style w:customStyle="1" w:styleId="FirstParagraph" w:type="paragraph">
     <w:name w:val="First Paragraph"/>
     <w:basedOn w:val="Textkrper"/>
     <w:next w:val="Textkrper"/>
     <w:qFormat/>
   </w:style>
-  <w:style w:type="paragraph" w:customStyle="1" w:styleId="Compact">
+  <w:style w:customStyle="1" w:styleId="Compact" w:type="paragraph">
     <w:name w:val="Compact"/>
     <w:basedOn w:val="Textkrper"/>
     <w:qFormat/>
@@ -4131,7 +4166,7 @@
       <w:ind w:firstLine="0"/>
     </w:pPr>
   </w:style>
-  <w:style w:type="paragraph" w:styleId="Titel">
+  <w:style w:styleId="Titel" w:type="paragraph">
     <w:name w:val="Title"/>
     <w:basedOn w:val="Standard"/>
     <w:next w:val="Textkrper"/>
@@ -4144,12 +4179,12 @@
       <w:jc w:val="center"/>
     </w:pPr>
     <w:rPr>
-      <w:rFonts w:eastAsiaTheme="majorEastAsia" w:cstheme="majorBidi"/>
+      <w:rFonts w:cstheme="majorBidi" w:eastAsiaTheme="majorEastAsia"/>
       <w:bCs/>
       <w:szCs w:val="36"/>
     </w:rPr>
   </w:style>
-  <w:style w:type="paragraph" w:styleId="Untertitel">
+  <w:style w:styleId="Untertitel" w:type="paragraph">
     <w:name w:val="Subtitle"/>
     <w:basedOn w:val="Titel"/>
     <w:next w:val="Textkrper"/>
@@ -4162,7 +4197,7 @@
       <w:szCs w:val="30"/>
     </w:rPr>
   </w:style>
-  <w:style w:type="paragraph" w:customStyle="1" w:styleId="Author">
+  <w:style w:customStyle="1" w:styleId="Author" w:type="paragraph">
     <w:name w:val="Author"/>
     <w:basedOn w:val="Titel"/>
     <w:next w:val="Textkrper"/>
@@ -4172,7 +4207,7 @@
       <w:spacing w:before="0"/>
     </w:pPr>
   </w:style>
-  <w:style w:type="paragraph" w:styleId="Datum">
+  <w:style w:styleId="Datum" w:type="paragraph">
     <w:name w:val="Date"/>
     <w:next w:val="Textkrper"/>
     <w:qFormat/>
@@ -4182,7 +4217,7 @@
       <w:jc w:val="center"/>
     </w:pPr>
   </w:style>
-  <w:style w:type="paragraph" w:customStyle="1" w:styleId="Abstract">
+  <w:style w:customStyle="1" w:styleId="Abstract" w:type="paragraph">
     <w:name w:val="Abstract"/>
     <w:basedOn w:val="Standard"/>
     <w:next w:val="Textkrper"/>
@@ -4191,23 +4226,23 @@
     <w:pPr>
       <w:keepNext/>
       <w:keepLines/>
-      <w:spacing w:before="300" w:after="300"/>
+      <w:spacing w:after="300" w:before="300"/>
     </w:pPr>
     <w:rPr>
       <w:szCs w:val="20"/>
     </w:rPr>
   </w:style>
-  <w:style w:type="paragraph" w:styleId="Literaturverzeichnis">
+  <w:style w:styleId="Literaturverzeichnis" w:type="paragraph">
     <w:name w:val="Bibliography"/>
     <w:aliases w:val="refs"/>
     <w:basedOn w:val="Standard"/>
     <w:qFormat/>
     <w:rsid w:val="00572FF5"/>
     <w:pPr>
-      <w:ind w:left="680" w:hanging="680"/>
+      <w:ind w:hanging="680" w:left="680"/>
     </w:pPr>
   </w:style>
-  <w:style w:type="paragraph" w:styleId="Blocktext">
+  <w:style w:styleId="Blocktext" w:type="paragraph">
     <w:name w:val="Block Text"/>
     <w:basedOn w:val="Textkrper"/>
     <w:next w:val="Textkrper"/>
@@ -4215,16 +4250,16 @@
     <w:unhideWhenUsed/>
     <w:qFormat/>
     <w:pPr>
-      <w:spacing w:before="100" w:after="100"/>
+      <w:spacing w:after="100" w:before="100"/>
     </w:pPr>
     <w:rPr>
-      <w:rFonts w:asciiTheme="majorHAnsi" w:eastAsiaTheme="majorEastAsia" w:hAnsiTheme="majorHAnsi" w:cstheme="majorBidi"/>
+      <w:rFonts w:asciiTheme="majorHAnsi" w:cstheme="majorBidi" w:eastAsiaTheme="majorEastAsia" w:hAnsiTheme="majorHAnsi"/>
       <w:bCs/>
       <w:sz w:val="20"/>
       <w:szCs w:val="20"/>
     </w:rPr>
   </w:style>
-  <w:style w:type="paragraph" w:styleId="Funotentext">
+  <w:style w:styleId="Funotentext" w:type="paragraph">
     <w:name w:val="footnote text"/>
     <w:basedOn w:val="Standard"/>
     <w:uiPriority w:val="9"/>
@@ -4235,7 +4270,7 @@
       <w:spacing w:before="0"/>
     </w:pPr>
   </w:style>
-  <w:style w:type="table" w:customStyle="1" w:styleId="Table">
+  <w:style w:customStyle="1" w:styleId="Table" w:type="table">
     <w:name w:val="Table"/>
     <w:basedOn w:val="NormaleTabelle"/>
     <w:uiPriority w:val="99"/>
@@ -4248,8 +4283,8 @@
     </w:rPr>
     <w:tblPr>
       <w:tblBorders>
-        <w:top w:val="single" w:sz="12" w:space="0" w:color="auto"/>
-        <w:bottom w:val="single" w:sz="4" w:space="0" w:color="auto"/>
+        <w:top w:color="auto" w:space="0" w:sz="12" w:val="single"/>
+        <w:bottom w:color="auto" w:space="0" w:sz="4" w:val="single"/>
       </w:tblBorders>
     </w:tblPr>
     <w:tcPr>
@@ -4259,8 +4294,8 @@
       <w:tblPr/>
       <w:tcPr>
         <w:tcBorders>
-          <w:top w:val="single" w:sz="8" w:space="0" w:color="auto"/>
-          <w:bottom w:val="single" w:sz="4" w:space="0" w:color="auto"/>
+          <w:top w:color="auto" w:space="0" w:sz="8" w:val="single"/>
+          <w:bottom w:color="auto" w:space="0" w:sz="4" w:val="single"/>
         </w:tcBorders>
       </w:tcPr>
     </w:tblStylePr>
@@ -4268,12 +4303,12 @@
       <w:tblPr/>
       <w:tcPr>
         <w:tcBorders>
-          <w:bottom w:val="single" w:sz="4" w:space="0" w:color="auto"/>
+          <w:bottom w:color="auto" w:space="0" w:sz="4" w:val="single"/>
         </w:tcBorders>
       </w:tcPr>
     </w:tblStylePr>
   </w:style>
-  <w:style w:type="paragraph" w:customStyle="1" w:styleId="DefinitionTerm">
+  <w:style w:customStyle="1" w:styleId="DefinitionTerm" w:type="paragraph">
     <w:name w:val="Definition Term"/>
     <w:basedOn w:val="Standard"/>
     <w:next w:val="Definition"/>
@@ -4286,11 +4321,11 @@
       <w:b/>
     </w:rPr>
   </w:style>
-  <w:style w:type="paragraph" w:customStyle="1" w:styleId="Definition">
+  <w:style w:customStyle="1" w:styleId="Definition" w:type="paragraph">
     <w:name w:val="Definition"/>
     <w:basedOn w:val="Standard"/>
   </w:style>
-  <w:style w:type="paragraph" w:styleId="Beschriftung">
+  <w:style w:styleId="Beschriftung" w:type="paragraph">
     <w:name w:val="caption"/>
     <w:basedOn w:val="Standard"/>
     <w:link w:val="BeschriftungZchn"/>
@@ -4301,7 +4336,7 @@
       <w:i/>
     </w:rPr>
   </w:style>
-  <w:style w:type="paragraph" w:customStyle="1" w:styleId="TableCaption">
+  <w:style w:customStyle="1" w:styleId="TableCaption" w:type="paragraph">
     <w:name w:val="Table Caption"/>
     <w:basedOn w:val="Beschriftung"/>
     <w:rsid w:val="00006D3F"/>
@@ -4309,7 +4344,7 @@
       <w:keepNext/>
     </w:pPr>
   </w:style>
-  <w:style w:type="paragraph" w:customStyle="1" w:styleId="ImageCaption">
+  <w:style w:customStyle="1" w:styleId="ImageCaption" w:type="paragraph">
     <w:name w:val="Image Caption"/>
     <w:basedOn w:val="Beschriftung"/>
     <w:rsid w:val="00421B26"/>
@@ -4317,23 +4352,23 @@
       <w:i w:val="0"/>
     </w:rPr>
   </w:style>
-  <w:style w:type="paragraph" w:customStyle="1" w:styleId="Figure">
+  <w:style w:customStyle="1" w:styleId="Figure" w:type="paragraph">
     <w:name w:val="Figure"/>
     <w:basedOn w:val="Standard"/>
   </w:style>
-  <w:style w:type="paragraph" w:customStyle="1" w:styleId="CaptionedFigure">
+  <w:style w:customStyle="1" w:styleId="CaptionedFigure" w:type="paragraph">
     <w:name w:val="Captioned Figure"/>
     <w:basedOn w:val="Figure"/>
     <w:pPr>
       <w:keepNext/>
     </w:pPr>
   </w:style>
-  <w:style w:type="character" w:customStyle="1" w:styleId="BeschriftungZchn">
+  <w:style w:customStyle="1" w:styleId="BeschriftungZchn" w:type="character">
     <w:name w:val="Beschriftung Zchn"/>
     <w:basedOn w:val="Absatz-Standardschriftart"/>
     <w:link w:val="Beschriftung"/>
   </w:style>
-  <w:style w:type="character" w:customStyle="1" w:styleId="VerbatimChar">
+  <w:style w:customStyle="1" w:styleId="VerbatimChar" w:type="character">
     <w:name w:val="Verbatim Char"/>
     <w:basedOn w:val="BeschriftungZchn"/>
     <w:link w:val="SourceCode"/>
@@ -4342,21 +4377,21 @@
       <w:sz w:val="22"/>
     </w:rPr>
   </w:style>
-  <w:style w:type="character" w:styleId="Funotenzeichen">
+  <w:style w:styleId="Funotenzeichen" w:type="character">
     <w:name w:val="footnote reference"/>
     <w:basedOn w:val="BeschriftungZchn"/>
     <w:rPr>
       <w:vertAlign w:val="superscript"/>
     </w:rPr>
   </w:style>
-  <w:style w:type="character" w:styleId="Hyperlink">
+  <w:style w:styleId="Hyperlink" w:type="character">
     <w:name w:val="Hyperlink"/>
     <w:basedOn w:val="BeschriftungZchn"/>
     <w:rPr>
-      <w:color w:val="4F81BD" w:themeColor="accent1"/>
-    </w:rPr>
-  </w:style>
-  <w:style w:type="paragraph" w:styleId="Inhaltsverzeichnisberschrift">
+      <w:color w:themeColor="accent1" w:val="4F81BD"/>
+    </w:rPr>
+  </w:style>
+  <w:style w:styleId="Inhaltsverzeichnisberschrift" w:type="paragraph">
     <w:name w:val="TOC Heading"/>
     <w:basedOn w:val="berschrift1"/>
     <w:next w:val="Textkrper"/>
@@ -4365,23 +4400,23 @@
     <w:qFormat/>
     <w:rsid w:val="00006D3F"/>
     <w:pPr>
-      <w:spacing w:before="240" w:after="240"/>
+      <w:spacing w:after="240" w:before="240"/>
       <w:outlineLvl w:val="9"/>
     </w:pPr>
     <w:rPr>
       <w:bCs w:val="0"/>
     </w:rPr>
   </w:style>
-  <w:style w:type="paragraph" w:customStyle="1" w:styleId="SourceCode">
+  <w:style w:customStyle="1" w:styleId="SourceCode" w:type="paragraph">
     <w:name w:val="Source Code"/>
     <w:basedOn w:val="Standard"/>
     <w:link w:val="VerbatimChar"/>
     <w:pPr>
-      <w:shd w:val="clear" w:color="auto" w:fill="F8F8F8"/>
+      <w:shd w:color="auto" w:fill="F8F8F8" w:val="clear"/>
       <w:wordWrap w:val="0"/>
     </w:pPr>
   </w:style>
-  <w:style w:type="character" w:customStyle="1" w:styleId="KeywordTok">
+  <w:style w:customStyle="1" w:styleId="KeywordTok" w:type="character">
     <w:name w:val="KeywordTok"/>
     <w:basedOn w:val="VerbatimChar"/>
     <w:rPr>
@@ -4389,119 +4424,119 @@
       <w:b/>
       <w:color w:val="204A87"/>
       <w:sz w:val="22"/>
-      <w:shd w:val="clear" w:color="auto" w:fill="F8F8F8"/>
-    </w:rPr>
-  </w:style>
-  <w:style w:type="character" w:customStyle="1" w:styleId="DataTypeTok">
+      <w:shd w:color="auto" w:fill="F8F8F8" w:val="clear"/>
+    </w:rPr>
+  </w:style>
+  <w:style w:customStyle="1" w:styleId="DataTypeTok" w:type="character">
     <w:name w:val="DataTypeTok"/>
     <w:basedOn w:val="VerbatimChar"/>
     <w:rPr>
       <w:rFonts w:ascii="Consolas" w:hAnsi="Consolas"/>
       <w:color w:val="204A87"/>
       <w:sz w:val="22"/>
-      <w:shd w:val="clear" w:color="auto" w:fill="F8F8F8"/>
-    </w:rPr>
-  </w:style>
-  <w:style w:type="character" w:customStyle="1" w:styleId="DecValTok">
+      <w:shd w:color="auto" w:fill="F8F8F8" w:val="clear"/>
+    </w:rPr>
+  </w:style>
+  <w:style w:customStyle="1" w:styleId="DecValTok" w:type="character">
     <w:name w:val="DecValTok"/>
     <w:basedOn w:val="VerbatimChar"/>
     <w:rPr>
       <w:rFonts w:ascii="Consolas" w:hAnsi="Consolas"/>
       <w:color w:val="0000CF"/>
       <w:sz w:val="22"/>
-      <w:shd w:val="clear" w:color="auto" w:fill="F8F8F8"/>
-    </w:rPr>
-  </w:style>
-  <w:style w:type="character" w:customStyle="1" w:styleId="BaseNTok">
+      <w:shd w:color="auto" w:fill="F8F8F8" w:val="clear"/>
+    </w:rPr>
+  </w:style>
+  <w:style w:customStyle="1" w:styleId="BaseNTok" w:type="character">
     <w:name w:val="BaseNTok"/>
     <w:basedOn w:val="VerbatimChar"/>
     <w:rPr>
       <w:rFonts w:ascii="Consolas" w:hAnsi="Consolas"/>
       <w:color w:val="0000CF"/>
       <w:sz w:val="22"/>
-      <w:shd w:val="clear" w:color="auto" w:fill="F8F8F8"/>
-    </w:rPr>
-  </w:style>
-  <w:style w:type="character" w:customStyle="1" w:styleId="FloatTok">
+      <w:shd w:color="auto" w:fill="F8F8F8" w:val="clear"/>
+    </w:rPr>
+  </w:style>
+  <w:style w:customStyle="1" w:styleId="FloatTok" w:type="character">
     <w:name w:val="FloatTok"/>
     <w:basedOn w:val="VerbatimChar"/>
     <w:rPr>
       <w:rFonts w:ascii="Consolas" w:hAnsi="Consolas"/>
       <w:color w:val="0000CF"/>
       <w:sz w:val="22"/>
-      <w:shd w:val="clear" w:color="auto" w:fill="F8F8F8"/>
-    </w:rPr>
-  </w:style>
-  <w:style w:type="character" w:customStyle="1" w:styleId="ConstantTok">
+      <w:shd w:color="auto" w:fill="F8F8F8" w:val="clear"/>
+    </w:rPr>
+  </w:style>
+  <w:style w:customStyle="1" w:styleId="ConstantTok" w:type="character">
     <w:name w:val="ConstantTok"/>
     <w:basedOn w:val="VerbatimChar"/>
     <w:rPr>
       <w:rFonts w:ascii="Consolas" w:hAnsi="Consolas"/>
       <w:color w:val="000000"/>
       <w:sz w:val="22"/>
-      <w:shd w:val="clear" w:color="auto" w:fill="F8F8F8"/>
-    </w:rPr>
-  </w:style>
-  <w:style w:type="character" w:customStyle="1" w:styleId="CharTok">
+      <w:shd w:color="auto" w:fill="F8F8F8" w:val="clear"/>
+    </w:rPr>
+  </w:style>
+  <w:style w:customStyle="1" w:styleId="CharTok" w:type="character">
     <w:name w:val="CharTok"/>
     <w:basedOn w:val="VerbatimChar"/>
     <w:rPr>
       <w:rFonts w:ascii="Consolas" w:hAnsi="Consolas"/>
       <w:color w:val="4E9A06"/>
       <w:sz w:val="22"/>
-      <w:shd w:val="clear" w:color="auto" w:fill="F8F8F8"/>
-    </w:rPr>
-  </w:style>
-  <w:style w:type="character" w:customStyle="1" w:styleId="SpecialCharTok">
+      <w:shd w:color="auto" w:fill="F8F8F8" w:val="clear"/>
+    </w:rPr>
+  </w:style>
+  <w:style w:customStyle="1" w:styleId="SpecialCharTok" w:type="character">
     <w:name w:val="SpecialCharTok"/>
     <w:basedOn w:val="VerbatimChar"/>
     <w:rPr>
       <w:rFonts w:ascii="Consolas" w:hAnsi="Consolas"/>
       <w:color w:val="000000"/>
       <w:sz w:val="22"/>
-      <w:shd w:val="clear" w:color="auto" w:fill="F8F8F8"/>
-    </w:rPr>
-  </w:style>
-  <w:style w:type="character" w:customStyle="1" w:styleId="StringTok">
+      <w:shd w:color="auto" w:fill="F8F8F8" w:val="clear"/>
+    </w:rPr>
+  </w:style>
+  <w:style w:customStyle="1" w:styleId="StringTok" w:type="character">
     <w:name w:val="StringTok"/>
     <w:basedOn w:val="VerbatimChar"/>
     <w:rPr>
       <w:rFonts w:ascii="Consolas" w:hAnsi="Consolas"/>
       <w:color w:val="4E9A06"/>
       <w:sz w:val="22"/>
-      <w:shd w:val="clear" w:color="auto" w:fill="F8F8F8"/>
-    </w:rPr>
-  </w:style>
-  <w:style w:type="character" w:customStyle="1" w:styleId="VerbatimStringTok">
+      <w:shd w:color="auto" w:fill="F8F8F8" w:val="clear"/>
+    </w:rPr>
+  </w:style>
+  <w:style w:customStyle="1" w:styleId="VerbatimStringTok" w:type="character">
     <w:name w:val="VerbatimStringTok"/>
     <w:basedOn w:val="VerbatimChar"/>
     <w:rPr>
       <w:rFonts w:ascii="Consolas" w:hAnsi="Consolas"/>
       <w:color w:val="4E9A06"/>
       <w:sz w:val="22"/>
-      <w:shd w:val="clear" w:color="auto" w:fill="F8F8F8"/>
-    </w:rPr>
-  </w:style>
-  <w:style w:type="character" w:customStyle="1" w:styleId="SpecialStringTok">
+      <w:shd w:color="auto" w:fill="F8F8F8" w:val="clear"/>
+    </w:rPr>
+  </w:style>
+  <w:style w:customStyle="1" w:styleId="SpecialStringTok" w:type="character">
     <w:name w:val="SpecialStringTok"/>
     <w:basedOn w:val="VerbatimChar"/>
     <w:rPr>
       <w:rFonts w:ascii="Consolas" w:hAnsi="Consolas"/>
       <w:color w:val="4E9A06"/>
       <w:sz w:val="22"/>
-      <w:shd w:val="clear" w:color="auto" w:fill="F8F8F8"/>
-    </w:rPr>
-  </w:style>
-  <w:style w:type="character" w:customStyle="1" w:styleId="ImportTok">
+      <w:shd w:color="auto" w:fill="F8F8F8" w:val="clear"/>
+    </w:rPr>
+  </w:style>
+  <w:style w:customStyle="1" w:styleId="ImportTok" w:type="character">
     <w:name w:val="ImportTok"/>
     <w:basedOn w:val="VerbatimChar"/>
     <w:rPr>
       <w:rFonts w:ascii="Consolas" w:hAnsi="Consolas"/>
       <w:sz w:val="22"/>
-      <w:shd w:val="clear" w:color="auto" w:fill="F8F8F8"/>
-    </w:rPr>
-  </w:style>
-  <w:style w:type="character" w:customStyle="1" w:styleId="CommentTok">
+      <w:shd w:color="auto" w:fill="F8F8F8" w:val="clear"/>
+    </w:rPr>
+  </w:style>
+  <w:style w:customStyle="1" w:styleId="CommentTok" w:type="character">
     <w:name w:val="CommentTok"/>
     <w:basedOn w:val="VerbatimChar"/>
     <w:rPr>
@@ -4509,10 +4544,10 @@
       <w:i/>
       <w:color w:val="8F5902"/>
       <w:sz w:val="22"/>
-      <w:shd w:val="clear" w:color="auto" w:fill="F8F8F8"/>
-    </w:rPr>
-  </w:style>
-  <w:style w:type="character" w:customStyle="1" w:styleId="DocumentationTok">
+      <w:shd w:color="auto" w:fill="F8F8F8" w:val="clear"/>
+    </w:rPr>
+  </w:style>
+  <w:style w:customStyle="1" w:styleId="DocumentationTok" w:type="character">
     <w:name w:val="DocumentationTok"/>
     <w:basedOn w:val="VerbatimChar"/>
     <w:rPr>
@@ -4521,10 +4556,10 @@
       <w:i/>
       <w:color w:val="8F5902"/>
       <w:sz w:val="22"/>
-      <w:shd w:val="clear" w:color="auto" w:fill="F8F8F8"/>
-    </w:rPr>
-  </w:style>
-  <w:style w:type="character" w:customStyle="1" w:styleId="AnnotationTok">
+      <w:shd w:color="auto" w:fill="F8F8F8" w:val="clear"/>
+    </w:rPr>
+  </w:style>
+  <w:style w:customStyle="1" w:styleId="AnnotationTok" w:type="character">
     <w:name w:val="AnnotationTok"/>
     <w:basedOn w:val="VerbatimChar"/>
     <w:rPr>
@@ -4533,10 +4568,10 @@
       <w:i/>
       <w:color w:val="8F5902"/>
       <w:sz w:val="22"/>
-      <w:shd w:val="clear" w:color="auto" w:fill="F8F8F8"/>
-    </w:rPr>
-  </w:style>
-  <w:style w:type="character" w:customStyle="1" w:styleId="CommentVarTok">
+      <w:shd w:color="auto" w:fill="F8F8F8" w:val="clear"/>
+    </w:rPr>
+  </w:style>
+  <w:style w:customStyle="1" w:styleId="CommentVarTok" w:type="character">
     <w:name w:val="CommentVarTok"/>
     <w:basedOn w:val="VerbatimChar"/>
     <w:rPr>
@@ -4545,40 +4580,40 @@
       <w:i/>
       <w:color w:val="8F5902"/>
       <w:sz w:val="22"/>
-      <w:shd w:val="clear" w:color="auto" w:fill="F8F8F8"/>
-    </w:rPr>
-  </w:style>
-  <w:style w:type="character" w:customStyle="1" w:styleId="OtherTok">
+      <w:shd w:color="auto" w:fill="F8F8F8" w:val="clear"/>
+    </w:rPr>
+  </w:style>
+  <w:style w:customStyle="1" w:styleId="OtherTok" w:type="character">
     <w:name w:val="OtherTok"/>
     <w:basedOn w:val="VerbatimChar"/>
     <w:rPr>
       <w:rFonts w:ascii="Consolas" w:hAnsi="Consolas"/>
       <w:color w:val="8F5902"/>
       <w:sz w:val="22"/>
-      <w:shd w:val="clear" w:color="auto" w:fill="F8F8F8"/>
-    </w:rPr>
-  </w:style>
-  <w:style w:type="character" w:customStyle="1" w:styleId="FunctionTok">
+      <w:shd w:color="auto" w:fill="F8F8F8" w:val="clear"/>
+    </w:rPr>
+  </w:style>
+  <w:style w:customStyle="1" w:styleId="FunctionTok" w:type="character">
     <w:name w:val="FunctionTok"/>
     <w:basedOn w:val="VerbatimChar"/>
     <w:rPr>
       <w:rFonts w:ascii="Consolas" w:hAnsi="Consolas"/>
       <w:color w:val="000000"/>
       <w:sz w:val="22"/>
-      <w:shd w:val="clear" w:color="auto" w:fill="F8F8F8"/>
-    </w:rPr>
-  </w:style>
-  <w:style w:type="character" w:customStyle="1" w:styleId="VariableTok">
+      <w:shd w:color="auto" w:fill="F8F8F8" w:val="clear"/>
+    </w:rPr>
+  </w:style>
+  <w:style w:customStyle="1" w:styleId="VariableTok" w:type="character">
     <w:name w:val="VariableTok"/>
     <w:basedOn w:val="VerbatimChar"/>
     <w:rPr>
       <w:rFonts w:ascii="Consolas" w:hAnsi="Consolas"/>
       <w:color w:val="000000"/>
       <w:sz w:val="22"/>
-      <w:shd w:val="clear" w:color="auto" w:fill="F8F8F8"/>
-    </w:rPr>
-  </w:style>
-  <w:style w:type="character" w:customStyle="1" w:styleId="ControlFlowTok">
+      <w:shd w:color="auto" w:fill="F8F8F8" w:val="clear"/>
+    </w:rPr>
+  </w:style>
+  <w:style w:customStyle="1" w:styleId="ControlFlowTok" w:type="character">
     <w:name w:val="ControlFlowTok"/>
     <w:basedOn w:val="VerbatimChar"/>
     <w:rPr>
@@ -4586,10 +4621,10 @@
       <w:b/>
       <w:color w:val="204A87"/>
       <w:sz w:val="22"/>
-      <w:shd w:val="clear" w:color="auto" w:fill="F8F8F8"/>
-    </w:rPr>
-  </w:style>
-  <w:style w:type="character" w:customStyle="1" w:styleId="OperatorTok">
+      <w:shd w:color="auto" w:fill="F8F8F8" w:val="clear"/>
+    </w:rPr>
+  </w:style>
+  <w:style w:customStyle="1" w:styleId="OperatorTok" w:type="character">
     <w:name w:val="OperatorTok"/>
     <w:basedOn w:val="VerbatimChar"/>
     <w:rPr>
@@ -4597,28 +4632,28 @@
       <w:b/>
       <w:color w:val="CE5C00"/>
       <w:sz w:val="22"/>
-      <w:shd w:val="clear" w:color="auto" w:fill="F8F8F8"/>
-    </w:rPr>
-  </w:style>
-  <w:style w:type="character" w:customStyle="1" w:styleId="BuiltInTok">
+      <w:shd w:color="auto" w:fill="F8F8F8" w:val="clear"/>
+    </w:rPr>
+  </w:style>
+  <w:style w:customStyle="1" w:styleId="BuiltInTok" w:type="character">
     <w:name w:val="BuiltInTok"/>
     <w:basedOn w:val="VerbatimChar"/>
     <w:rPr>
       <w:rFonts w:ascii="Consolas" w:hAnsi="Consolas"/>
       <w:sz w:val="22"/>
-      <w:shd w:val="clear" w:color="auto" w:fill="F8F8F8"/>
-    </w:rPr>
-  </w:style>
-  <w:style w:type="character" w:customStyle="1" w:styleId="ExtensionTok">
+      <w:shd w:color="auto" w:fill="F8F8F8" w:val="clear"/>
+    </w:rPr>
+  </w:style>
+  <w:style w:customStyle="1" w:styleId="ExtensionTok" w:type="character">
     <w:name w:val="ExtensionTok"/>
     <w:basedOn w:val="VerbatimChar"/>
     <w:rPr>
       <w:rFonts w:ascii="Consolas" w:hAnsi="Consolas"/>
       <w:sz w:val="22"/>
-      <w:shd w:val="clear" w:color="auto" w:fill="F8F8F8"/>
-    </w:rPr>
-  </w:style>
-  <w:style w:type="character" w:customStyle="1" w:styleId="PreprocessorTok">
+      <w:shd w:color="auto" w:fill="F8F8F8" w:val="clear"/>
+    </w:rPr>
+  </w:style>
+  <w:style w:customStyle="1" w:styleId="PreprocessorTok" w:type="character">
     <w:name w:val="PreprocessorTok"/>
     <w:basedOn w:val="VerbatimChar"/>
     <w:rPr>
@@ -4626,29 +4661,29 @@
       <w:i/>
       <w:color w:val="8F5902"/>
       <w:sz w:val="22"/>
-      <w:shd w:val="clear" w:color="auto" w:fill="F8F8F8"/>
-    </w:rPr>
-  </w:style>
-  <w:style w:type="character" w:customStyle="1" w:styleId="AttributeTok">
+      <w:shd w:color="auto" w:fill="F8F8F8" w:val="clear"/>
+    </w:rPr>
+  </w:style>
+  <w:style w:customStyle="1" w:styleId="AttributeTok" w:type="character">
     <w:name w:val="AttributeTok"/>
     <w:basedOn w:val="VerbatimChar"/>
     <w:rPr>
       <w:rFonts w:ascii="Consolas" w:hAnsi="Consolas"/>
       <w:color w:val="C4A000"/>
       <w:sz w:val="22"/>
-      <w:shd w:val="clear" w:color="auto" w:fill="F8F8F8"/>
-    </w:rPr>
-  </w:style>
-  <w:style w:type="character" w:customStyle="1" w:styleId="RegionMarkerTok">
+      <w:shd w:color="auto" w:fill="F8F8F8" w:val="clear"/>
+    </w:rPr>
+  </w:style>
+  <w:style w:customStyle="1" w:styleId="RegionMarkerTok" w:type="character">
     <w:name w:val="RegionMarkerTok"/>
     <w:basedOn w:val="VerbatimChar"/>
     <w:rPr>
       <w:rFonts w:ascii="Consolas" w:hAnsi="Consolas"/>
       <w:sz w:val="22"/>
-      <w:shd w:val="clear" w:color="auto" w:fill="F8F8F8"/>
-    </w:rPr>
-  </w:style>
-  <w:style w:type="character" w:customStyle="1" w:styleId="InformationTok">
+      <w:shd w:color="auto" w:fill="F8F8F8" w:val="clear"/>
+    </w:rPr>
+  </w:style>
+  <w:style w:customStyle="1" w:styleId="InformationTok" w:type="character">
     <w:name w:val="InformationTok"/>
     <w:basedOn w:val="VerbatimChar"/>
     <w:rPr>
@@ -4657,10 +4692,10 @@
       <w:i/>
       <w:color w:val="8F5902"/>
       <w:sz w:val="22"/>
-      <w:shd w:val="clear" w:color="auto" w:fill="F8F8F8"/>
-    </w:rPr>
-  </w:style>
-  <w:style w:type="character" w:customStyle="1" w:styleId="WarningTok">
+      <w:shd w:color="auto" w:fill="F8F8F8" w:val="clear"/>
+    </w:rPr>
+  </w:style>
+  <w:style w:customStyle="1" w:styleId="WarningTok" w:type="character">
     <w:name w:val="WarningTok"/>
     <w:basedOn w:val="VerbatimChar"/>
     <w:rPr>
@@ -4669,20 +4704,20 @@
       <w:i/>
       <w:color w:val="8F5902"/>
       <w:sz w:val="22"/>
-      <w:shd w:val="clear" w:color="auto" w:fill="F8F8F8"/>
-    </w:rPr>
-  </w:style>
-  <w:style w:type="character" w:customStyle="1" w:styleId="AlertTok">
+      <w:shd w:color="auto" w:fill="F8F8F8" w:val="clear"/>
+    </w:rPr>
+  </w:style>
+  <w:style w:customStyle="1" w:styleId="AlertTok" w:type="character">
     <w:name w:val="AlertTok"/>
     <w:basedOn w:val="VerbatimChar"/>
     <w:rPr>
       <w:rFonts w:ascii="Consolas" w:hAnsi="Consolas"/>
       <w:color w:val="EF2929"/>
       <w:sz w:val="22"/>
-      <w:shd w:val="clear" w:color="auto" w:fill="F8F8F8"/>
-    </w:rPr>
-  </w:style>
-  <w:style w:type="character" w:customStyle="1" w:styleId="ErrorTok">
+      <w:shd w:color="auto" w:fill="F8F8F8" w:val="clear"/>
+    </w:rPr>
+  </w:style>
+  <w:style w:customStyle="1" w:styleId="ErrorTok" w:type="character">
     <w:name w:val="ErrorTok"/>
     <w:basedOn w:val="VerbatimChar"/>
     <w:rPr>
@@ -4690,19 +4725,19 @@
       <w:b/>
       <w:color w:val="A40000"/>
       <w:sz w:val="22"/>
-      <w:shd w:val="clear" w:color="auto" w:fill="F8F8F8"/>
-    </w:rPr>
-  </w:style>
-  <w:style w:type="character" w:customStyle="1" w:styleId="NormalTok">
+      <w:shd w:color="auto" w:fill="F8F8F8" w:val="clear"/>
+    </w:rPr>
+  </w:style>
+  <w:style w:customStyle="1" w:styleId="NormalTok" w:type="character">
     <w:name w:val="NormalTok"/>
     <w:basedOn w:val="VerbatimChar"/>
     <w:rPr>
       <w:rFonts w:ascii="Consolas" w:hAnsi="Consolas"/>
       <w:sz w:val="22"/>
-      <w:shd w:val="clear" w:color="auto" w:fill="F8F8F8"/>
-    </w:rPr>
-  </w:style>
-  <w:style w:type="paragraph" w:styleId="Kopfzeile">
+      <w:shd w:color="auto" w:fill="F8F8F8" w:val="clear"/>
+    </w:rPr>
+  </w:style>
+  <w:style w:styleId="Kopfzeile" w:type="paragraph">
     <w:name w:val="header"/>
     <w:basedOn w:val="Standard"/>
     <w:link w:val="KopfzeileZchn"/>
@@ -4711,20 +4746,20 @@
     <w:rsid w:val="00AF36ED"/>
     <w:pPr>
       <w:tabs>
-        <w:tab w:val="center" w:pos="4536"/>
-        <w:tab w:val="right" w:pos="9072"/>
+        <w:tab w:pos="4536" w:val="center"/>
+        <w:tab w:pos="9072" w:val="right"/>
       </w:tabs>
       <w:spacing w:after="0"/>
     </w:pPr>
   </w:style>
-  <w:style w:type="character" w:customStyle="1" w:styleId="KopfzeileZchn">
+  <w:style w:customStyle="1" w:styleId="KopfzeileZchn" w:type="character">
     <w:name w:val="Kopfzeile Zchn"/>
     <w:basedOn w:val="Absatz-Standardschriftart"/>
     <w:link w:val="Kopfzeile"/>
     <w:uiPriority w:val="99"/>
     <w:rsid w:val="00AF36ED"/>
   </w:style>
-  <w:style w:type="paragraph" w:styleId="Fuzeile">
+  <w:style w:styleId="Fuzeile" w:type="paragraph">
     <w:name w:val="footer"/>
     <w:basedOn w:val="Standard"/>
     <w:link w:val="FuzeileZchn"/>
@@ -4732,26 +4767,26 @@
     <w:rsid w:val="00AF36ED"/>
     <w:pPr>
       <w:tabs>
-        <w:tab w:val="center" w:pos="4536"/>
-        <w:tab w:val="right" w:pos="9072"/>
+        <w:tab w:pos="4536" w:val="center"/>
+        <w:tab w:pos="9072" w:val="right"/>
       </w:tabs>
       <w:spacing w:after="0"/>
     </w:pPr>
   </w:style>
-  <w:style w:type="character" w:customStyle="1" w:styleId="FuzeileZchn">
+  <w:style w:customStyle="1" w:styleId="FuzeileZchn" w:type="character">
     <w:name w:val="Fußzeile Zchn"/>
     <w:basedOn w:val="Absatz-Standardschriftart"/>
     <w:link w:val="Fuzeile"/>
     <w:rsid w:val="00AF36ED"/>
   </w:style>
-  <w:style w:type="character" w:styleId="Seitenzahl">
+  <w:style w:styleId="Seitenzahl" w:type="character">
     <w:name w:val="page number"/>
     <w:basedOn w:val="Absatz-Standardschriftart"/>
     <w:semiHidden/>
     <w:unhideWhenUsed/>
     <w:rsid w:val="00AF36ED"/>
   </w:style>
-  <w:style w:type="paragraph" w:customStyle="1" w:styleId="h1-pagebreak">
+  <w:style w:customStyle="1" w:styleId="h1-pagebreak" w:type="paragraph">
     <w:name w:val="h1-pagebreak"/>
     <w:basedOn w:val="berschrift1"/>
     <w:qFormat/>
@@ -4763,7 +4798,7 @@
       <w:b w:val="0"/>
     </w:rPr>
   </w:style>
-  <w:style w:type="character" w:customStyle="1" w:styleId="TextkrperZchn">
+  <w:style w:customStyle="1" w:styleId="TextkrperZchn" w:type="character">
     <w:name w:val="Textkörper Zchn"/>
     <w:basedOn w:val="Absatz-Standardschriftart"/>
     <w:link w:val="Textkrper"/>
@@ -4772,7 +4807,7 @@
       <w:rFonts w:ascii="Times New Roman" w:hAnsi="Times New Roman"/>
     </w:rPr>
   </w:style>
-  <w:style w:type="table" w:styleId="Tabellenraster">
+  <w:style w:styleId="Tabellenraster" w:type="table">
     <w:name w:val="Table Grid"/>
     <w:basedOn w:val="NormaleTabelle"/>
     <w:rsid w:val="00006D3F"/>
@@ -4781,16 +4816,16 @@
     </w:pPr>
     <w:tblPr>
       <w:tblBorders>
-        <w:top w:val="single" w:sz="4" w:space="0" w:color="auto"/>
-        <w:left w:val="single" w:sz="4" w:space="0" w:color="auto"/>
-        <w:bottom w:val="single" w:sz="4" w:space="0" w:color="auto"/>
-        <w:right w:val="single" w:sz="4" w:space="0" w:color="auto"/>
-        <w:insideH w:val="single" w:sz="4" w:space="0" w:color="auto"/>
-        <w:insideV w:val="single" w:sz="4" w:space="0" w:color="auto"/>
+        <w:top w:color="auto" w:space="0" w:sz="4" w:val="single"/>
+        <w:left w:color="auto" w:space="0" w:sz="4" w:val="single"/>
+        <w:bottom w:color="auto" w:space="0" w:sz="4" w:val="single"/>
+        <w:right w:color="auto" w:space="0" w:sz="4" w:val="single"/>
+        <w:insideH w:color="auto" w:space="0" w:sz="4" w:val="single"/>
+        <w:insideV w:color="auto" w:space="0" w:sz="4" w:val="single"/>
       </w:tblBorders>
     </w:tblPr>
   </w:style>
-  <w:style w:type="table" w:styleId="Gitternetztabelle1hell">
+  <w:style w:styleId="Gitternetztabelle1hell" w:type="table">
     <w:name w:val="Grid Table 1 Light"/>
     <w:basedOn w:val="NormaleTabelle"/>
     <w:rsid w:val="00006D3F"/>
@@ -4801,12 +4836,12 @@
       <w:tblStyleRowBandSize w:val="1"/>
       <w:tblStyleColBandSize w:val="1"/>
       <w:tblBorders>
-        <w:top w:val="single" w:sz="4" w:space="0" w:color="999999" w:themeColor="text1" w:themeTint="66"/>
-        <w:left w:val="single" w:sz="4" w:space="0" w:color="999999" w:themeColor="text1" w:themeTint="66"/>
-        <w:bottom w:val="single" w:sz="4" w:space="0" w:color="999999" w:themeColor="text1" w:themeTint="66"/>
-        <w:right w:val="single" w:sz="4" w:space="0" w:color="999999" w:themeColor="text1" w:themeTint="66"/>
-        <w:insideH w:val="single" w:sz="4" w:space="0" w:color="999999" w:themeColor="text1" w:themeTint="66"/>
-        <w:insideV w:val="single" w:sz="4" w:space="0" w:color="999999" w:themeColor="text1" w:themeTint="66"/>
+        <w:top w:color="999999" w:space="0" w:sz="4" w:themeColor="text1" w:themeTint="66" w:val="single"/>
+        <w:left w:color="999999" w:space="0" w:sz="4" w:themeColor="text1" w:themeTint="66" w:val="single"/>
+        <w:bottom w:color="999999" w:space="0" w:sz="4" w:themeColor="text1" w:themeTint="66" w:val="single"/>
+        <w:right w:color="999999" w:space="0" w:sz="4" w:themeColor="text1" w:themeTint="66" w:val="single"/>
+        <w:insideH w:color="999999" w:space="0" w:sz="4" w:themeColor="text1" w:themeTint="66" w:val="single"/>
+        <w:insideV w:color="999999" w:space="0" w:sz="4" w:themeColor="text1" w:themeTint="66" w:val="single"/>
       </w:tblBorders>
     </w:tblPr>
     <w:tblStylePr w:type="firstRow">
@@ -4817,7 +4852,7 @@
       <w:tblPr/>
       <w:tcPr>
         <w:tcBorders>
-          <w:bottom w:val="single" w:sz="12" w:space="0" w:color="666666" w:themeColor="text1" w:themeTint="99"/>
+          <w:bottom w:color="666666" w:space="0" w:sz="12" w:themeColor="text1" w:themeTint="99" w:val="single"/>
         </w:tcBorders>
       </w:tcPr>
     </w:tblStylePr>
@@ -4829,7 +4864,7 @@
       <w:tblPr/>
       <w:tcPr>
         <w:tcBorders>
-          <w:top w:val="double" w:sz="2" w:space="0" w:color="666666" w:themeColor="text1" w:themeTint="99"/>
+          <w:top w:color="666666" w:space="0" w:sz="2" w:themeColor="text1" w:themeTint="99" w:val="double"/>
         </w:tcBorders>
       </w:tcPr>
     </w:tblStylePr>
@@ -4846,7 +4881,7 @@
       </w:rPr>
     </w:tblStylePr>
   </w:style>
-  <w:style w:type="table" w:styleId="EinfacheTabelle2">
+  <w:style w:styleId="EinfacheTabelle2" w:type="table">
     <w:name w:val="Plain Table 2"/>
     <w:basedOn w:val="NormaleTabelle"/>
     <w:rsid w:val="00006D3F"/>
@@ -4857,8 +4892,8 @@
       <w:tblStyleRowBandSize w:val="1"/>
       <w:tblStyleColBandSize w:val="1"/>
       <w:tblBorders>
-        <w:top w:val="single" w:sz="4" w:space="0" w:color="7F7F7F" w:themeColor="text1" w:themeTint="80"/>
-        <w:bottom w:val="single" w:sz="4" w:space="0" w:color="7F7F7F" w:themeColor="text1" w:themeTint="80"/>
+        <w:top w:color="7F7F7F" w:space="0" w:sz="4" w:themeColor="text1" w:themeTint="80" w:val="single"/>
+        <w:bottom w:color="7F7F7F" w:space="0" w:sz="4" w:themeColor="text1" w:themeTint="80" w:val="single"/>
       </w:tblBorders>
     </w:tblPr>
     <w:tblStylePr w:type="firstRow">
@@ -4869,7 +4904,7 @@
       <w:tblPr/>
       <w:tcPr>
         <w:tcBorders>
-          <w:bottom w:val="single" w:sz="4" w:space="0" w:color="7F7F7F" w:themeColor="text1" w:themeTint="80"/>
+          <w:bottom w:color="7F7F7F" w:space="0" w:sz="4" w:themeColor="text1" w:themeTint="80" w:val="single"/>
         </w:tcBorders>
       </w:tcPr>
     </w:tblStylePr>
@@ -4881,7 +4916,7 @@
       <w:tblPr/>
       <w:tcPr>
         <w:tcBorders>
-          <w:top w:val="single" w:sz="4" w:space="0" w:color="7F7F7F" w:themeColor="text1" w:themeTint="80"/>
+          <w:top w:color="7F7F7F" w:space="0" w:sz="4" w:themeColor="text1" w:themeTint="80" w:val="single"/>
         </w:tcBorders>
       </w:tcPr>
     </w:tblStylePr>
@@ -4901,8 +4936,8 @@
       <w:tblPr/>
       <w:tcPr>
         <w:tcBorders>
-          <w:left w:val="single" w:sz="4" w:space="0" w:color="7F7F7F" w:themeColor="text1" w:themeTint="80"/>
-          <w:right w:val="single" w:sz="4" w:space="0" w:color="7F7F7F" w:themeColor="text1" w:themeTint="80"/>
+          <w:left w:color="7F7F7F" w:space="0" w:sz="4" w:themeColor="text1" w:themeTint="80" w:val="single"/>
+          <w:right w:color="7F7F7F" w:space="0" w:sz="4" w:themeColor="text1" w:themeTint="80" w:val="single"/>
         </w:tcBorders>
       </w:tcPr>
     </w:tblStylePr>
@@ -4910,8 +4945,8 @@
       <w:tblPr/>
       <w:tcPr>
         <w:tcBorders>
-          <w:left w:val="single" w:sz="4" w:space="0" w:color="7F7F7F" w:themeColor="text1" w:themeTint="80"/>
-          <w:right w:val="single" w:sz="4" w:space="0" w:color="7F7F7F" w:themeColor="text1" w:themeTint="80"/>
+          <w:left w:color="7F7F7F" w:space="0" w:sz="4" w:themeColor="text1" w:themeTint="80" w:val="single"/>
+          <w:right w:color="7F7F7F" w:space="0" w:sz="4" w:themeColor="text1" w:themeTint="80" w:val="single"/>
         </w:tcBorders>
       </w:tcPr>
     </w:tblStylePr>
@@ -4919,13 +4954,13 @@
       <w:tblPr/>
       <w:tcPr>
         <w:tcBorders>
-          <w:top w:val="single" w:sz="4" w:space="0" w:color="7F7F7F" w:themeColor="text1" w:themeTint="80"/>
-          <w:bottom w:val="single" w:sz="4" w:space="0" w:color="7F7F7F" w:themeColor="text1" w:themeTint="80"/>
+          <w:top w:color="7F7F7F" w:space="0" w:sz="4" w:themeColor="text1" w:themeTint="80" w:val="single"/>
+          <w:bottom w:color="7F7F7F" w:space="0" w:sz="4" w:themeColor="text1" w:themeTint="80" w:val="single"/>
         </w:tcBorders>
       </w:tcPr>
     </w:tblStylePr>
   </w:style>
-  <w:style w:type="table" w:styleId="EinfacheTabelle1">
+  <w:style w:styleId="EinfacheTabelle1" w:type="table">
     <w:name w:val="Plain Table 1"/>
     <w:basedOn w:val="NormaleTabelle"/>
     <w:rsid w:val="00006D3F"/>
@@ -4936,12 +4971,12 @@
       <w:tblStyleRowBandSize w:val="1"/>
       <w:tblStyleColBandSize w:val="1"/>
       <w:tblBorders>
-        <w:top w:val="single" w:sz="4" w:space="0" w:color="BFBFBF" w:themeColor="background1" w:themeShade="BF"/>
-        <w:left w:val="single" w:sz="4" w:space="0" w:color="BFBFBF" w:themeColor="background1" w:themeShade="BF"/>
-        <w:bottom w:val="single" w:sz="4" w:space="0" w:color="BFBFBF" w:themeColor="background1" w:themeShade="BF"/>
-        <w:right w:val="single" w:sz="4" w:space="0" w:color="BFBFBF" w:themeColor="background1" w:themeShade="BF"/>
-        <w:insideH w:val="single" w:sz="4" w:space="0" w:color="BFBFBF" w:themeColor="background1" w:themeShade="BF"/>
-        <w:insideV w:val="single" w:sz="4" w:space="0" w:color="BFBFBF" w:themeColor="background1" w:themeShade="BF"/>
+        <w:top w:color="BFBFBF" w:space="0" w:sz="4" w:themeColor="background1" w:themeShade="BF" w:val="single"/>
+        <w:left w:color="BFBFBF" w:space="0" w:sz="4" w:themeColor="background1" w:themeShade="BF" w:val="single"/>
+        <w:bottom w:color="BFBFBF" w:space="0" w:sz="4" w:themeColor="background1" w:themeShade="BF" w:val="single"/>
+        <w:right w:color="BFBFBF" w:space="0" w:sz="4" w:themeColor="background1" w:themeShade="BF" w:val="single"/>
+        <w:insideH w:color="BFBFBF" w:space="0" w:sz="4" w:themeColor="background1" w:themeShade="BF" w:val="single"/>
+        <w:insideV w:color="BFBFBF" w:space="0" w:sz="4" w:themeColor="background1" w:themeShade="BF" w:val="single"/>
       </w:tblBorders>
     </w:tblPr>
     <w:tblStylePr w:type="firstRow">
@@ -4958,7 +4993,7 @@
       <w:tblPr/>
       <w:tcPr>
         <w:tcBorders>
-          <w:top w:val="double" w:sz="4" w:space="0" w:color="BFBFBF" w:themeColor="background1" w:themeShade="BF"/>
+          <w:top w:color="BFBFBF" w:space="0" w:sz="4" w:themeColor="background1" w:themeShade="BF" w:val="double"/>
         </w:tcBorders>
       </w:tcPr>
     </w:tblStylePr>
@@ -4977,17 +5012,17 @@
     <w:tblStylePr w:type="band1Vert">
       <w:tblPr/>
       <w:tcPr>
-        <w:shd w:val="clear" w:color="auto" w:fill="F2F2F2" w:themeFill="background1" w:themeFillShade="F2"/>
+        <w:shd w:color="auto" w:fill="F2F2F2" w:themeFill="background1" w:themeFillShade="F2" w:val="clear"/>
       </w:tcPr>
     </w:tblStylePr>
     <w:tblStylePr w:type="band1Horz">
       <w:tblPr/>
       <w:tcPr>
-        <w:shd w:val="clear" w:color="auto" w:fill="F2F2F2" w:themeFill="background1" w:themeFillShade="F2"/>
+        <w:shd w:color="auto" w:fill="F2F2F2" w:themeFill="background1" w:themeFillShade="F2" w:val="clear"/>
       </w:tcPr>
     </w:tblStylePr>
   </w:style>
-  <w:style w:type="character" w:styleId="Buchtitel">
+  <w:style w:styleId="Buchtitel" w:type="character">
     <w:name w:val="Book Title"/>
     <w:basedOn w:val="Absatz-Standardschriftart"/>
     <w:rsid w:val="00F14702"/>
@@ -4999,7 +5034,7 @@
       <w:spacing w:val="5"/>
     </w:rPr>
   </w:style>
-  <w:style w:type="paragraph" w:customStyle="1" w:styleId="h1-titlepage">
+  <w:style w:customStyle="1" w:styleId="h1-titlepage" w:type="paragraph">
     <w:name w:val="h1-titlepage"/>
     <w:basedOn w:val="h1-pagebreak"/>
     <w:qFormat/>

</xml_diff>